<commit_message>
add cards & images
</commit_message>
<xml_diff>
--- a/files/Platte tekst toolcards.docx
+++ b/files/Platte tekst toolcards.docx
@@ -3898,17 +3898,9 @@
               <w:rPr>
                 <w:sz w:val="26"/>
                 <w:szCs w:val="26"/>
-                <w:lang w:val="en-US"/>
-              </w:rPr>
-            </w:pPr>
-            <w:r>
-              <w:rPr>
-                <w:sz w:val="26"/>
-                <w:szCs w:val="26"/>
-                <w:lang w:val="en-US"/>
-              </w:rPr>
-              <w:t>[±30 words, may be extended with an example]</w:t>
-            </w:r>
+                <w:lang w:val="en-GB"/>
+              </w:rPr>
+            </w:pPr>
           </w:p>
         </w:tc>
       </w:tr>
@@ -3925,16 +3917,21 @@
               </w:rPr>
             </w:pPr>
             <w:proofErr w:type="spellStart"/>
-            <w:proofErr w:type="gramStart"/>
-            <w:r>
-              <w:rPr>
-                <w:sz w:val="26"/>
-                <w:szCs w:val="26"/>
-              </w:rPr>
-              <w:t>tasks</w:t>
+            <w:r>
+              <w:rPr>
+                <w:sz w:val="26"/>
+                <w:szCs w:val="26"/>
+              </w:rPr>
+              <w:t>T</w:t>
+            </w:r>
+            <w:r>
+              <w:rPr>
+                <w:sz w:val="26"/>
+                <w:szCs w:val="26"/>
+              </w:rPr>
+              <w:t>asks</w:t>
             </w:r>
             <w:proofErr w:type="spellEnd"/>
-            <w:proofErr w:type="gramEnd"/>
           </w:p>
         </w:tc>
         <w:tc>
@@ -4114,7 +4111,15 @@
                 <w:szCs w:val="26"/>
                 <w:lang w:val="en-US"/>
               </w:rPr>
-              <w:t>(Safety) levels of clean and dirty</w:t>
+              <w:t>Biolab rules</w:t>
+            </w:r>
+            <w:r>
+              <w:rPr>
+                <w:sz w:val="26"/>
+                <w:szCs w:val="26"/>
+                <w:lang w:val="en-US"/>
+              </w:rPr>
+              <w:t xml:space="preserve"> &amp; handwash experiment</w:t>
             </w:r>
           </w:p>
         </w:tc>
@@ -4165,33 +4170,177 @@
               <w:rPr>
                 <w:sz w:val="26"/>
                 <w:szCs w:val="26"/>
-                <w:lang w:val="en-US"/>
-              </w:rPr>
-              <w:t>To</w:t>
-            </w:r>
-            <w:r>
-              <w:rPr>
-                <w:sz w:val="26"/>
-                <w:szCs w:val="26"/>
-                <w:lang w:val="en-US"/>
-              </w:rPr>
-              <w:t xml:space="preserve"> make sure that microbiology experiments stay safe</w:t>
-            </w:r>
-            <w:r>
-              <w:rPr>
-                <w:sz w:val="26"/>
-                <w:szCs w:val="26"/>
-                <w:lang w:val="en-US"/>
-              </w:rPr>
-              <w:t xml:space="preserve"> and that the work environment is healthy</w:t>
-            </w:r>
-            <w:r>
-              <w:rPr>
-                <w:sz w:val="26"/>
-                <w:szCs w:val="26"/>
-                <w:lang w:val="en-US"/>
-              </w:rPr>
-              <w:t>, by familiarizing yourself with biosafety levels.</w:t>
+                <w:lang w:val="en-GB"/>
+              </w:rPr>
+              <w:t>Biolab rules are aimed at c</w:t>
+            </w:r>
+            <w:r>
+              <w:rPr>
+                <w:sz w:val="26"/>
+                <w:szCs w:val="26"/>
+                <w:lang w:val="en-GB"/>
+              </w:rPr>
+              <w:t>ontaining uncontrolled</w:t>
+            </w:r>
+            <w:r>
+              <w:rPr>
+                <w:sz w:val="26"/>
+                <w:szCs w:val="26"/>
+                <w:lang w:val="en-GB"/>
+              </w:rPr>
+              <w:t xml:space="preserve"> </w:t>
+            </w:r>
+            <w:r>
+              <w:rPr>
+                <w:sz w:val="26"/>
+                <w:szCs w:val="26"/>
+                <w:lang w:val="en-GB"/>
+              </w:rPr>
+              <w:t>spread of microbes</w:t>
+            </w:r>
+            <w:r>
+              <w:rPr>
+                <w:sz w:val="26"/>
+                <w:szCs w:val="26"/>
+                <w:lang w:val="en-GB"/>
+              </w:rPr>
+              <w:t>,</w:t>
+            </w:r>
+            <w:r>
+              <w:rPr>
+                <w:sz w:val="26"/>
+                <w:szCs w:val="26"/>
+                <w:lang w:val="en-GB"/>
+              </w:rPr>
+              <w:t xml:space="preserve"> to protect</w:t>
+            </w:r>
+            <w:r>
+              <w:rPr>
+                <w:sz w:val="26"/>
+                <w:szCs w:val="26"/>
+                <w:lang w:val="en-GB"/>
+              </w:rPr>
+              <w:t xml:space="preserve"> </w:t>
+            </w:r>
+            <w:r>
+              <w:rPr>
+                <w:sz w:val="26"/>
+                <w:szCs w:val="26"/>
+                <w:lang w:val="en-GB"/>
+              </w:rPr>
+              <w:t xml:space="preserve">your </w:t>
+            </w:r>
+            <w:r>
+              <w:rPr>
+                <w:sz w:val="26"/>
+                <w:szCs w:val="26"/>
+                <w:lang w:val="en-GB"/>
+              </w:rPr>
+              <w:t xml:space="preserve">experiments </w:t>
+            </w:r>
+            <w:r>
+              <w:rPr>
+                <w:sz w:val="26"/>
+                <w:szCs w:val="26"/>
+                <w:lang w:val="en-GB"/>
+              </w:rPr>
+              <w:t>from becoming</w:t>
+            </w:r>
+            <w:r>
+              <w:rPr>
+                <w:sz w:val="26"/>
+                <w:szCs w:val="26"/>
+                <w:lang w:val="en-GB"/>
+              </w:rPr>
+              <w:t xml:space="preserve"> </w:t>
+            </w:r>
+            <w:r>
+              <w:rPr>
+                <w:sz w:val="26"/>
+                <w:szCs w:val="26"/>
+                <w:lang w:val="en-GB"/>
+              </w:rPr>
+              <w:t xml:space="preserve">contaminated with </w:t>
+            </w:r>
+            <w:r>
+              <w:rPr>
+                <w:sz w:val="26"/>
+                <w:szCs w:val="26"/>
+                <w:lang w:val="en-GB"/>
+              </w:rPr>
+              <w:t xml:space="preserve">external </w:t>
+            </w:r>
+            <w:r>
+              <w:rPr>
+                <w:sz w:val="26"/>
+                <w:szCs w:val="26"/>
+                <w:lang w:val="en-GB"/>
+              </w:rPr>
+              <w:t>microbes</w:t>
+            </w:r>
+            <w:r>
+              <w:rPr>
+                <w:sz w:val="26"/>
+                <w:szCs w:val="26"/>
+                <w:lang w:val="en-GB"/>
+              </w:rPr>
+              <w:t xml:space="preserve">. They also </w:t>
+            </w:r>
+            <w:r>
+              <w:rPr>
+                <w:sz w:val="26"/>
+                <w:szCs w:val="26"/>
+                <w:lang w:val="en-GB"/>
+              </w:rPr>
+              <w:t xml:space="preserve">protect </w:t>
+            </w:r>
+            <w:r>
+              <w:rPr>
+                <w:sz w:val="26"/>
+                <w:szCs w:val="26"/>
+                <w:lang w:val="en-GB"/>
+              </w:rPr>
+              <w:t>you</w:t>
+            </w:r>
+            <w:r>
+              <w:rPr>
+                <w:sz w:val="26"/>
+                <w:szCs w:val="26"/>
+                <w:lang w:val="en-GB"/>
+              </w:rPr>
+              <w:t xml:space="preserve"> </w:t>
+            </w:r>
+            <w:r>
+              <w:rPr>
+                <w:sz w:val="26"/>
+                <w:szCs w:val="26"/>
+                <w:lang w:val="en-GB"/>
+              </w:rPr>
+              <w:t>from the small possibility</w:t>
+            </w:r>
+            <w:r>
+              <w:rPr>
+                <w:sz w:val="26"/>
+                <w:szCs w:val="26"/>
+                <w:lang w:val="en-GB"/>
+              </w:rPr>
+              <w:t xml:space="preserve"> </w:t>
+            </w:r>
+            <w:r>
+              <w:rPr>
+                <w:sz w:val="26"/>
+                <w:szCs w:val="26"/>
+                <w:lang w:val="en-GB"/>
+              </w:rPr>
+              <w:t>of infection</w:t>
+            </w:r>
+            <w:r>
+              <w:rPr>
+                <w:sz w:val="26"/>
+                <w:szCs w:val="26"/>
+                <w:lang w:val="en-GB"/>
+              </w:rPr>
+              <w:t>.</w:t>
             </w:r>
           </w:p>
         </w:tc>
@@ -4228,6 +4377,993 @@
           <w:p>
             <w:pPr>
               <w:rPr>
+                <w:b/>
+                <w:bCs/>
+                <w:sz w:val="26"/>
+                <w:szCs w:val="26"/>
+                <w:lang w:val="en-US"/>
+              </w:rPr>
+            </w:pPr>
+            <w:r>
+              <w:rPr>
+                <w:b/>
+                <w:bCs/>
+                <w:sz w:val="26"/>
+                <w:szCs w:val="26"/>
+                <w:lang w:val="en-US"/>
+              </w:rPr>
+              <w:t>Handwashing experiment</w:t>
+            </w:r>
+          </w:p>
+          <w:p>
+            <w:pPr>
+              <w:rPr>
+                <w:sz w:val="26"/>
+                <w:szCs w:val="26"/>
+                <w:lang w:val="en-US"/>
+              </w:rPr>
+            </w:pPr>
+            <w:r>
+              <w:rPr>
+                <w:sz w:val="26"/>
+                <w:szCs w:val="26"/>
+                <w:lang w:val="en-US"/>
+              </w:rPr>
+              <w:t xml:space="preserve">Study the Basic Practical Microbiology Manual in preparation for class, followed by the handwashing experiment. </w:t>
+            </w:r>
+            <w:r>
+              <w:rPr>
+                <w:sz w:val="26"/>
+                <w:szCs w:val="26"/>
+                <w:lang w:val="en-US"/>
+              </w:rPr>
+              <w:t xml:space="preserve">Allow students to practice pouring plates using aseptic </w:t>
+            </w:r>
+            <w:proofErr w:type="gramStart"/>
+            <w:r>
+              <w:rPr>
+                <w:sz w:val="26"/>
+                <w:szCs w:val="26"/>
+                <w:lang w:val="en-US"/>
+              </w:rPr>
+              <w:t>technique, and</w:t>
+            </w:r>
+            <w:proofErr w:type="gramEnd"/>
+            <w:r>
+              <w:rPr>
+                <w:sz w:val="26"/>
+                <w:szCs w:val="26"/>
+                <w:lang w:val="en-US"/>
+              </w:rPr>
+              <w:t xml:space="preserve"> using the autoclave to sterilize media and materials.</w:t>
+            </w:r>
+          </w:p>
+          <w:p>
+            <w:pPr>
+              <w:rPr>
+                <w:sz w:val="26"/>
+                <w:szCs w:val="26"/>
+                <w:lang w:val="en-US"/>
+              </w:rPr>
+            </w:pPr>
+          </w:p>
+          <w:p>
+            <w:pPr>
+              <w:rPr>
+                <w:sz w:val="26"/>
+                <w:szCs w:val="26"/>
+                <w:lang w:val="en-US"/>
+              </w:rPr>
+            </w:pPr>
+            <w:r>
+              <w:rPr>
+                <w:sz w:val="26"/>
+                <w:szCs w:val="26"/>
+                <w:lang w:val="en-US"/>
+              </w:rPr>
+              <w:t xml:space="preserve">Prepare </w:t>
+            </w:r>
+            <w:r>
+              <w:rPr>
+                <w:sz w:val="26"/>
+                <w:szCs w:val="26"/>
+                <w:lang w:val="en-US"/>
+              </w:rPr>
+              <w:t xml:space="preserve">a </w:t>
+            </w:r>
+            <w:r>
+              <w:rPr>
+                <w:sz w:val="26"/>
+                <w:szCs w:val="26"/>
+                <w:lang w:val="en-US"/>
+              </w:rPr>
+              <w:t>nutrient agar (500 ml water, 1.5 g yeast extract, 2.5 g peptone, 2.5 g non-iodized salt, 7.5 g agar agar)</w:t>
+            </w:r>
+          </w:p>
+          <w:p>
+            <w:pPr>
+              <w:rPr>
+                <w:sz w:val="26"/>
+                <w:szCs w:val="26"/>
+                <w:lang w:val="en-US"/>
+              </w:rPr>
+            </w:pPr>
+            <w:r>
+              <w:rPr>
+                <w:sz w:val="26"/>
+                <w:szCs w:val="26"/>
+                <w:lang w:val="en-US"/>
+              </w:rPr>
+              <w:t>Autoclave for 45 mins, allow to cool to 35C</w:t>
+            </w:r>
+          </w:p>
+          <w:p>
+            <w:pPr>
+              <w:rPr>
+                <w:sz w:val="26"/>
+                <w:szCs w:val="26"/>
+                <w:lang w:val="en-US"/>
+              </w:rPr>
+            </w:pPr>
+            <w:r>
+              <w:rPr>
+                <w:sz w:val="26"/>
+                <w:szCs w:val="26"/>
+                <w:lang w:val="en-US"/>
+              </w:rPr>
+              <w:t xml:space="preserve">Pour </w:t>
+            </w:r>
+            <w:r>
+              <w:rPr>
+                <w:sz w:val="26"/>
+                <w:szCs w:val="26"/>
+                <w:lang w:val="en-US"/>
+              </w:rPr>
+              <w:t>agar into sterilized petri dishes</w:t>
+            </w:r>
+            <w:r>
+              <w:rPr>
+                <w:sz w:val="26"/>
+                <w:szCs w:val="26"/>
+                <w:lang w:val="en-US"/>
+              </w:rPr>
+              <w:t xml:space="preserve"> using aseptic technique</w:t>
+            </w:r>
+          </w:p>
+          <w:p>
+            <w:pPr>
+              <w:rPr>
+                <w:sz w:val="26"/>
+                <w:szCs w:val="26"/>
+                <w:lang w:val="en-US"/>
+              </w:rPr>
+            </w:pPr>
+            <w:r>
+              <w:rPr>
+                <w:sz w:val="26"/>
+                <w:szCs w:val="26"/>
+                <w:lang w:val="en-US"/>
+              </w:rPr>
+              <w:t>Take a bathroom and coffee/tea break until agar sets</w:t>
+            </w:r>
+          </w:p>
+          <w:p>
+            <w:pPr>
+              <w:rPr>
+                <w:sz w:val="26"/>
+                <w:szCs w:val="26"/>
+                <w:lang w:val="en-US"/>
+              </w:rPr>
+            </w:pPr>
+            <w:r>
+              <w:rPr>
+                <w:sz w:val="26"/>
+                <w:szCs w:val="26"/>
+                <w:lang w:val="en-US"/>
+              </w:rPr>
+              <w:t>Group 1 washes hands w soap and warm water for 20 sec</w:t>
+            </w:r>
+          </w:p>
+          <w:p>
+            <w:pPr>
+              <w:rPr>
+                <w:sz w:val="26"/>
+                <w:szCs w:val="26"/>
+                <w:lang w:val="en-US"/>
+              </w:rPr>
+            </w:pPr>
+            <w:r>
+              <w:rPr>
+                <w:sz w:val="26"/>
+                <w:szCs w:val="26"/>
+                <w:lang w:val="en-US"/>
+              </w:rPr>
+              <w:t>Group 2 washes hands with only water</w:t>
+            </w:r>
+          </w:p>
+          <w:p>
+            <w:pPr>
+              <w:rPr>
+                <w:sz w:val="26"/>
+                <w:szCs w:val="26"/>
+                <w:lang w:val="en-US"/>
+              </w:rPr>
+            </w:pPr>
+            <w:r>
+              <w:rPr>
+                <w:sz w:val="26"/>
+                <w:szCs w:val="26"/>
+                <w:lang w:val="en-US"/>
+              </w:rPr>
+              <w:t xml:space="preserve">Group 3 </w:t>
+            </w:r>
+            <w:proofErr w:type="spellStart"/>
+            <w:r>
+              <w:rPr>
+                <w:sz w:val="26"/>
+                <w:szCs w:val="26"/>
+                <w:lang w:val="en-US"/>
+              </w:rPr>
+              <w:t>desinfects</w:t>
+            </w:r>
+            <w:proofErr w:type="spellEnd"/>
+            <w:r>
+              <w:rPr>
+                <w:sz w:val="26"/>
+                <w:szCs w:val="26"/>
+                <w:lang w:val="en-US"/>
+              </w:rPr>
+              <w:t xml:space="preserve"> hands with hand sanitizer</w:t>
+            </w:r>
+          </w:p>
+          <w:p>
+            <w:pPr>
+              <w:rPr>
+                <w:sz w:val="26"/>
+                <w:szCs w:val="26"/>
+                <w:lang w:val="en-US"/>
+              </w:rPr>
+            </w:pPr>
+            <w:r>
+              <w:rPr>
+                <w:sz w:val="26"/>
+                <w:szCs w:val="26"/>
+                <w:lang w:val="en-US"/>
+              </w:rPr>
+              <w:t xml:space="preserve">Group 4 does not wash or </w:t>
+            </w:r>
+            <w:proofErr w:type="spellStart"/>
+            <w:r>
+              <w:rPr>
+                <w:sz w:val="26"/>
+                <w:szCs w:val="26"/>
+                <w:lang w:val="en-US"/>
+              </w:rPr>
+              <w:t>desinfect</w:t>
+            </w:r>
+            <w:proofErr w:type="spellEnd"/>
+            <w:r>
+              <w:rPr>
+                <w:sz w:val="26"/>
+                <w:szCs w:val="26"/>
+                <w:lang w:val="en-US"/>
+              </w:rPr>
+              <w:t xml:space="preserve"> their hands at all</w:t>
+            </w:r>
+          </w:p>
+          <w:p>
+            <w:pPr>
+              <w:rPr>
+                <w:sz w:val="26"/>
+                <w:szCs w:val="26"/>
+                <w:lang w:val="en-US"/>
+              </w:rPr>
+            </w:pPr>
+            <w:r>
+              <w:rPr>
+                <w:sz w:val="26"/>
+                <w:szCs w:val="26"/>
+                <w:lang w:val="en-US"/>
+              </w:rPr>
+              <w:t xml:space="preserve">Ask each student to press a finger onto the agar, close the dish, seal with parafilm and label it </w:t>
+            </w:r>
+          </w:p>
+          <w:p>
+            <w:pPr>
+              <w:rPr>
+                <w:sz w:val="26"/>
+                <w:szCs w:val="26"/>
+                <w:lang w:val="en-US"/>
+              </w:rPr>
+            </w:pPr>
+            <w:r>
+              <w:rPr>
+                <w:sz w:val="26"/>
+                <w:szCs w:val="26"/>
+                <w:lang w:val="en-US"/>
+              </w:rPr>
+              <w:t xml:space="preserve">Incubate for 2-7 days at room temperature </w:t>
+            </w:r>
+          </w:p>
+          <w:p>
+            <w:pPr>
+              <w:rPr>
+                <w:sz w:val="26"/>
+                <w:szCs w:val="26"/>
+                <w:lang w:val="en-US"/>
+              </w:rPr>
+            </w:pPr>
+            <w:r>
+              <w:rPr>
+                <w:sz w:val="26"/>
+                <w:szCs w:val="26"/>
+                <w:lang w:val="en-US"/>
+              </w:rPr>
+              <w:t>Study the results without opening the plates</w:t>
+            </w:r>
+          </w:p>
+          <w:p>
+            <w:pPr>
+              <w:rPr>
+                <w:sz w:val="26"/>
+                <w:szCs w:val="26"/>
+                <w:lang w:val="en-US"/>
+              </w:rPr>
+            </w:pPr>
+            <w:r>
+              <w:rPr>
+                <w:sz w:val="26"/>
+                <w:szCs w:val="26"/>
+                <w:lang w:val="en-US"/>
+              </w:rPr>
+              <w:t>Autoclave the plates for 20 mins afterwards</w:t>
+            </w:r>
+          </w:p>
+          <w:p>
+            <w:pPr>
+              <w:rPr>
+                <w:sz w:val="26"/>
+                <w:szCs w:val="26"/>
+                <w:lang w:val="en-US"/>
+              </w:rPr>
+            </w:pPr>
+          </w:p>
+          <w:p>
+            <w:pPr>
+              <w:rPr>
+                <w:b/>
+                <w:bCs/>
+                <w:sz w:val="26"/>
+                <w:szCs w:val="26"/>
+                <w:lang w:val="en-US"/>
+              </w:rPr>
+            </w:pPr>
+            <w:r>
+              <w:rPr>
+                <w:b/>
+                <w:bCs/>
+                <w:sz w:val="26"/>
+                <w:szCs w:val="26"/>
+                <w:lang w:val="en-US"/>
+              </w:rPr>
+              <w:t>Design poster with biolab rules</w:t>
+            </w:r>
+          </w:p>
+          <w:p>
+            <w:pPr>
+              <w:rPr>
+                <w:sz w:val="26"/>
+                <w:szCs w:val="26"/>
+                <w:lang w:val="en-US"/>
+              </w:rPr>
+            </w:pPr>
+            <w:r>
+              <w:rPr>
+                <w:sz w:val="26"/>
+                <w:szCs w:val="26"/>
+                <w:lang w:val="en-US"/>
+              </w:rPr>
+              <w:t>Design a poster visualizing the biolab rules</w:t>
+            </w:r>
+            <w:r>
+              <w:rPr>
+                <w:sz w:val="26"/>
+                <w:szCs w:val="26"/>
+                <w:lang w:val="en-US"/>
+              </w:rPr>
+              <w:t>:</w:t>
+            </w:r>
+          </w:p>
+          <w:p>
+            <w:pPr>
+              <w:rPr>
+                <w:b/>
+                <w:bCs/>
+                <w:sz w:val="26"/>
+                <w:szCs w:val="26"/>
+                <w:lang w:val="en-US"/>
+              </w:rPr>
+            </w:pPr>
+          </w:p>
+          <w:p>
+            <w:pPr>
+              <w:rPr>
+                <w:sz w:val="26"/>
+                <w:szCs w:val="26"/>
+                <w:lang w:val="en-US"/>
+              </w:rPr>
+            </w:pPr>
+            <w:r>
+              <w:rPr>
+                <w:sz w:val="26"/>
+                <w:szCs w:val="26"/>
+                <w:lang w:val="en-US"/>
+              </w:rPr>
+              <w:t>1. Report spills and damages imm</w:t>
+            </w:r>
+            <w:r>
+              <w:rPr>
+                <w:sz w:val="26"/>
+                <w:szCs w:val="26"/>
+                <w:lang w:val="en-US"/>
+              </w:rPr>
+              <w:t>ediately to a lab technician</w:t>
+            </w:r>
+          </w:p>
+          <w:p>
+            <w:pPr>
+              <w:rPr>
+                <w:sz w:val="26"/>
+                <w:szCs w:val="26"/>
+                <w:lang w:val="en-US"/>
+              </w:rPr>
+            </w:pPr>
+            <w:r>
+              <w:rPr>
+                <w:sz w:val="26"/>
+                <w:szCs w:val="26"/>
+                <w:lang w:val="en-US"/>
+              </w:rPr>
+              <w:t xml:space="preserve">2. No food, </w:t>
+            </w:r>
+            <w:proofErr w:type="gramStart"/>
+            <w:r>
+              <w:rPr>
+                <w:sz w:val="26"/>
+                <w:szCs w:val="26"/>
+                <w:lang w:val="en-US"/>
+              </w:rPr>
+              <w:t>drink</w:t>
+            </w:r>
+            <w:proofErr w:type="gramEnd"/>
+            <w:r>
+              <w:rPr>
+                <w:sz w:val="26"/>
+                <w:szCs w:val="26"/>
+                <w:lang w:val="en-US"/>
+              </w:rPr>
+              <w:t xml:space="preserve"> or mouth to face contact in the lab</w:t>
+            </w:r>
+          </w:p>
+          <w:p>
+            <w:pPr>
+              <w:rPr>
+                <w:sz w:val="26"/>
+                <w:szCs w:val="26"/>
+                <w:lang w:val="en-US"/>
+              </w:rPr>
+            </w:pPr>
+            <w:r>
+              <w:rPr>
+                <w:sz w:val="26"/>
+                <w:szCs w:val="26"/>
+                <w:lang w:val="en-US"/>
+              </w:rPr>
+              <w:t>3. Wash and disinfect your hands before and after lab work. Wear a lab coat and PPE where necessary.</w:t>
+            </w:r>
+          </w:p>
+          <w:p>
+            <w:pPr>
+              <w:rPr>
+                <w:sz w:val="26"/>
+                <w:szCs w:val="26"/>
+                <w:lang w:val="en-US"/>
+              </w:rPr>
+            </w:pPr>
+            <w:r>
+              <w:rPr>
+                <w:sz w:val="26"/>
+                <w:szCs w:val="26"/>
+                <w:lang w:val="en-US"/>
+              </w:rPr>
+              <w:t xml:space="preserve">4. Keep personal objects outside the lab (jackets, phones, </w:t>
+            </w:r>
+            <w:proofErr w:type="spellStart"/>
+            <w:r>
+              <w:rPr>
+                <w:sz w:val="26"/>
+                <w:szCs w:val="26"/>
+                <w:lang w:val="en-US"/>
+              </w:rPr>
+              <w:t>etc</w:t>
+            </w:r>
+            <w:proofErr w:type="spellEnd"/>
+            <w:r>
+              <w:rPr>
+                <w:sz w:val="26"/>
+                <w:szCs w:val="26"/>
+                <w:lang w:val="en-US"/>
+              </w:rPr>
+              <w:t>)</w:t>
+            </w:r>
+          </w:p>
+          <w:p>
+            <w:pPr>
+              <w:rPr>
+                <w:sz w:val="26"/>
+                <w:szCs w:val="26"/>
+                <w:lang w:val="en-US"/>
+              </w:rPr>
+            </w:pPr>
+            <w:r>
+              <w:rPr>
+                <w:sz w:val="26"/>
+                <w:szCs w:val="26"/>
+                <w:lang w:val="en-US"/>
+              </w:rPr>
+              <w:t>5. Don’t leave heat sources or gas flames out of sight</w:t>
+            </w:r>
+          </w:p>
+          <w:p>
+            <w:pPr>
+              <w:rPr>
+                <w:sz w:val="26"/>
+                <w:szCs w:val="26"/>
+                <w:lang w:val="en-US"/>
+              </w:rPr>
+            </w:pPr>
+            <w:r>
+              <w:rPr>
+                <w:sz w:val="26"/>
+                <w:szCs w:val="26"/>
+                <w:lang w:val="en-US"/>
+              </w:rPr>
+              <w:t>6. Avoid aerosol formation by using proper flaming technique</w:t>
+            </w:r>
+          </w:p>
+          <w:p>
+            <w:pPr>
+              <w:rPr>
+                <w:sz w:val="26"/>
+                <w:szCs w:val="26"/>
+                <w:lang w:val="en-US"/>
+              </w:rPr>
+            </w:pPr>
+            <w:r>
+              <w:rPr>
+                <w:sz w:val="26"/>
+                <w:szCs w:val="26"/>
+                <w:lang w:val="en-US"/>
+              </w:rPr>
+              <w:t>7. Label all bottles and plates</w:t>
+            </w:r>
+          </w:p>
+          <w:p>
+            <w:pPr>
+              <w:rPr>
+                <w:sz w:val="26"/>
+                <w:szCs w:val="26"/>
+                <w:lang w:val="en-US"/>
+              </w:rPr>
+            </w:pPr>
+            <w:r>
+              <w:rPr>
+                <w:sz w:val="26"/>
+                <w:szCs w:val="26"/>
+                <w:lang w:val="en-US"/>
+              </w:rPr>
+              <w:t xml:space="preserve">8. Disinfect surfaces with 70% alcohol or a freshly prepared 10% bleach solution before and after. </w:t>
+            </w:r>
+          </w:p>
+          <w:p>
+            <w:pPr>
+              <w:rPr>
+                <w:sz w:val="26"/>
+                <w:szCs w:val="26"/>
+                <w:lang w:val="en-US"/>
+              </w:rPr>
+            </w:pPr>
+            <w:r>
+              <w:rPr>
+                <w:sz w:val="26"/>
+                <w:szCs w:val="26"/>
+                <w:lang w:val="en-US"/>
+              </w:rPr>
+              <w:t>9. Autoclave all biological waste and contaminated surfaces</w:t>
+            </w:r>
+          </w:p>
+        </w:tc>
+      </w:tr>
+      <w:tr>
+        <w:tc>
+          <w:tcPr>
+            <w:tcW w:w="2235" w:type="dxa"/>
+          </w:tcPr>
+          <w:p>
+            <w:pPr>
+              <w:rPr>
+                <w:sz w:val="26"/>
+                <w:szCs w:val="26"/>
+                <w:lang w:val="en-US"/>
+              </w:rPr>
+            </w:pPr>
+            <w:r>
+              <w:rPr>
+                <w:sz w:val="26"/>
+                <w:szCs w:val="26"/>
+                <w:lang w:val="en-US"/>
+              </w:rPr>
+              <w:lastRenderedPageBreak/>
+              <w:t>when/why/note/output/next</w:t>
+            </w:r>
+          </w:p>
+        </w:tc>
+        <w:tc>
+          <w:tcPr>
+            <w:tcW w:w="6780" w:type="dxa"/>
+          </w:tcPr>
+          <w:p>
+            <w:pPr>
+              <w:rPr>
+                <w:b/>
+                <w:bCs/>
+                <w:sz w:val="26"/>
+                <w:szCs w:val="26"/>
+                <w:lang w:val="en-US"/>
+              </w:rPr>
+            </w:pPr>
+            <w:r>
+              <w:rPr>
+                <w:b/>
+                <w:bCs/>
+                <w:sz w:val="26"/>
+                <w:szCs w:val="26"/>
+                <w:lang w:val="en-US"/>
+              </w:rPr>
+              <w:t>Why</w:t>
+            </w:r>
+          </w:p>
+          <w:p>
+            <w:pPr>
+              <w:rPr>
+                <w:sz w:val="26"/>
+                <w:szCs w:val="26"/>
+                <w:lang w:val="en-US"/>
+              </w:rPr>
+            </w:pPr>
+            <w:r>
+              <w:rPr>
+                <w:sz w:val="26"/>
+                <w:szCs w:val="26"/>
+                <w:lang w:val="en-US"/>
+              </w:rPr>
+              <w:t xml:space="preserve">Learn why lab rules exist, and what Good Microbiological Laboratory Practice entails, practice with a hands-on experiment. Design a poster to commit to the rules when working in the lab. </w:t>
+            </w:r>
+          </w:p>
+          <w:p>
+            <w:pPr>
+              <w:rPr>
+                <w:sz w:val="26"/>
+                <w:szCs w:val="26"/>
+                <w:lang w:val="en-US"/>
+              </w:rPr>
+            </w:pPr>
+          </w:p>
+          <w:p>
+            <w:pPr>
+              <w:rPr>
+                <w:b/>
+                <w:bCs/>
+                <w:sz w:val="26"/>
+                <w:szCs w:val="26"/>
+                <w:lang w:val="en-US"/>
+              </w:rPr>
+            </w:pPr>
+            <w:r>
+              <w:rPr>
+                <w:b/>
+                <w:bCs/>
+                <w:sz w:val="26"/>
+                <w:szCs w:val="26"/>
+                <w:lang w:val="en-US"/>
+              </w:rPr>
+              <w:t>When</w:t>
+            </w:r>
+          </w:p>
+          <w:p>
+            <w:pPr>
+              <w:rPr>
+                <w:sz w:val="26"/>
+                <w:szCs w:val="26"/>
+                <w:lang w:val="en-US"/>
+              </w:rPr>
+            </w:pPr>
+            <w:r>
+              <w:rPr>
+                <w:sz w:val="26"/>
+                <w:szCs w:val="26"/>
+                <w:lang w:val="en-US"/>
+              </w:rPr>
+              <w:t xml:space="preserve">This is a good introductory activity to familiarize students with key concepts, </w:t>
+            </w:r>
+            <w:proofErr w:type="gramStart"/>
+            <w:r>
+              <w:rPr>
+                <w:sz w:val="26"/>
+                <w:szCs w:val="26"/>
+                <w:lang w:val="en-US"/>
+              </w:rPr>
+              <w:t>tools</w:t>
+            </w:r>
+            <w:proofErr w:type="gramEnd"/>
+            <w:r>
+              <w:rPr>
+                <w:sz w:val="26"/>
+                <w:szCs w:val="26"/>
+                <w:lang w:val="en-US"/>
+              </w:rPr>
+              <w:t xml:space="preserve"> and rules in a biolab, before starting any investigations. </w:t>
+            </w:r>
+          </w:p>
+        </w:tc>
+      </w:tr>
+      <w:tr>
+        <w:tc>
+          <w:tcPr>
+            <w:tcW w:w="2235" w:type="dxa"/>
+          </w:tcPr>
+          <w:p>
+            <w:pPr>
+              <w:rPr>
+                <w:sz w:val="26"/>
+                <w:szCs w:val="26"/>
+              </w:rPr>
+            </w:pPr>
+            <w:proofErr w:type="spellStart"/>
+            <w:r>
+              <w:rPr>
+                <w:sz w:val="26"/>
+                <w:szCs w:val="26"/>
+              </w:rPr>
+              <w:t>Ideas</w:t>
+            </w:r>
+            <w:proofErr w:type="spellEnd"/>
+            <w:r>
+              <w:rPr>
+                <w:sz w:val="26"/>
+                <w:szCs w:val="26"/>
+              </w:rPr>
+              <w:t xml:space="preserve"> </w:t>
+            </w:r>
+            <w:proofErr w:type="spellStart"/>
+            <w:r>
+              <w:rPr>
+                <w:sz w:val="26"/>
+                <w:szCs w:val="26"/>
+              </w:rPr>
+              <w:t>for</w:t>
+            </w:r>
+            <w:proofErr w:type="spellEnd"/>
+            <w:r>
+              <w:rPr>
+                <w:sz w:val="26"/>
+                <w:szCs w:val="26"/>
+              </w:rPr>
+              <w:t xml:space="preserve"> image</w:t>
+            </w:r>
+          </w:p>
+        </w:tc>
+        <w:tc>
+          <w:tcPr>
+            <w:tcW w:w="6780" w:type="dxa"/>
+          </w:tcPr>
+          <w:p>
+            <w:pPr>
+              <w:rPr>
+                <w:sz w:val="26"/>
+                <w:szCs w:val="26"/>
+              </w:rPr>
+            </w:pPr>
+            <w:r>
+              <w:rPr>
+                <w:sz w:val="26"/>
+                <w:szCs w:val="26"/>
+              </w:rPr>
+              <w:t>Labrules.jpg</w:t>
+            </w:r>
+          </w:p>
+        </w:tc>
+      </w:tr>
+    </w:tbl>
+    <w:p>
+      <w:pPr>
+        <w:rPr>
+          <w:sz w:val="26"/>
+          <w:szCs w:val="26"/>
+        </w:rPr>
+      </w:pPr>
+    </w:p>
+    <w:tbl>
+      <w:tblPr>
+        <w:tblStyle w:val="TableGrid"/>
+        <w:tblW w:w="0" w:type="auto"/>
+        <w:tblLayout w:type="fixed"/>
+        <w:tblLook w:val="06A0" w:firstRow="1" w:lastRow="0" w:firstColumn="1" w:lastColumn="0" w:noHBand="1" w:noVBand="1"/>
+      </w:tblPr>
+      <w:tblGrid>
+        <w:gridCol w:w="2235"/>
+        <w:gridCol w:w="6780"/>
+      </w:tblGrid>
+      <w:tr>
+        <w:tc>
+          <w:tcPr>
+            <w:tcW w:w="2235" w:type="dxa"/>
+            <w:shd w:val="clear" w:color="auto" w:fill="AEAAAA" w:themeFill="background2" w:themeFillShade="BF"/>
+          </w:tcPr>
+          <w:p>
+            <w:pPr>
+              <w:rPr>
+                <w:sz w:val="26"/>
+                <w:szCs w:val="26"/>
+              </w:rPr>
+            </w:pPr>
+            <w:proofErr w:type="spellStart"/>
+            <w:proofErr w:type="gramStart"/>
+            <w:r>
+              <w:rPr>
+                <w:sz w:val="26"/>
+                <w:szCs w:val="26"/>
+              </w:rPr>
+              <w:t>title</w:t>
+            </w:r>
+            <w:proofErr w:type="spellEnd"/>
+            <w:proofErr w:type="gramEnd"/>
+          </w:p>
+        </w:tc>
+        <w:tc>
+          <w:tcPr>
+            <w:tcW w:w="6780" w:type="dxa"/>
+            <w:shd w:val="clear" w:color="auto" w:fill="AEAAAA" w:themeFill="background2" w:themeFillShade="BF"/>
+          </w:tcPr>
+          <w:p>
+            <w:pPr>
+              <w:rPr>
+                <w:sz w:val="26"/>
+                <w:szCs w:val="26"/>
+                <w:lang w:val="en-US"/>
+              </w:rPr>
+            </w:pPr>
+            <w:r>
+              <w:rPr>
+                <w:sz w:val="26"/>
+                <w:szCs w:val="26"/>
+                <w:lang w:val="en-US"/>
+              </w:rPr>
+              <w:t>(Safety) levels of clean and dirty</w:t>
+            </w:r>
+          </w:p>
+        </w:tc>
+      </w:tr>
+      <w:tr>
+        <w:tc>
+          <w:tcPr>
+            <w:tcW w:w="2235" w:type="dxa"/>
+          </w:tcPr>
+          <w:p>
+            <w:pPr>
+              <w:rPr>
+                <w:sz w:val="26"/>
+                <w:szCs w:val="26"/>
+              </w:rPr>
+            </w:pPr>
+            <w:r>
+              <w:rPr>
+                <w:sz w:val="26"/>
+                <w:szCs w:val="26"/>
+              </w:rPr>
+              <w:lastRenderedPageBreak/>
+              <w:t xml:space="preserve">Short </w:t>
+            </w:r>
+            <w:proofErr w:type="spellStart"/>
+            <w:r>
+              <w:rPr>
+                <w:sz w:val="26"/>
+                <w:szCs w:val="26"/>
+              </w:rPr>
+              <w:t>description</w:t>
+            </w:r>
+            <w:proofErr w:type="spellEnd"/>
+          </w:p>
+        </w:tc>
+        <w:tc>
+          <w:tcPr>
+            <w:tcW w:w="6780" w:type="dxa"/>
+          </w:tcPr>
+          <w:p>
+            <w:pPr>
+              <w:rPr>
+                <w:sz w:val="26"/>
+                <w:szCs w:val="26"/>
+                <w:lang w:val="en-US"/>
+              </w:rPr>
+            </w:pPr>
+            <w:r>
+              <w:rPr>
+                <w:sz w:val="26"/>
+                <w:szCs w:val="26"/>
+                <w:lang w:val="en-US"/>
+              </w:rPr>
+              <w:t>To</w:t>
+            </w:r>
+            <w:r>
+              <w:rPr>
+                <w:sz w:val="26"/>
+                <w:szCs w:val="26"/>
+                <w:lang w:val="en-US"/>
+              </w:rPr>
+              <w:t xml:space="preserve"> make sure that microbiology experiments stay safe</w:t>
+            </w:r>
+            <w:r>
+              <w:rPr>
+                <w:sz w:val="26"/>
+                <w:szCs w:val="26"/>
+                <w:lang w:val="en-US"/>
+              </w:rPr>
+              <w:t xml:space="preserve"> and that the work environment is healthy</w:t>
+            </w:r>
+            <w:r>
+              <w:rPr>
+                <w:sz w:val="26"/>
+                <w:szCs w:val="26"/>
+                <w:lang w:val="en-US"/>
+              </w:rPr>
+              <w:t>, by familiarizing yourself with biosafety levels.</w:t>
+            </w:r>
+          </w:p>
+        </w:tc>
+      </w:tr>
+      <w:tr>
+        <w:tc>
+          <w:tcPr>
+            <w:tcW w:w="2235" w:type="dxa"/>
+          </w:tcPr>
+          <w:p>
+            <w:pPr>
+              <w:rPr>
+                <w:sz w:val="26"/>
+                <w:szCs w:val="26"/>
+              </w:rPr>
+            </w:pPr>
+            <w:proofErr w:type="spellStart"/>
+            <w:proofErr w:type="gramStart"/>
+            <w:r>
+              <w:rPr>
+                <w:sz w:val="26"/>
+                <w:szCs w:val="26"/>
+              </w:rPr>
+              <w:t>tasks</w:t>
+            </w:r>
+            <w:proofErr w:type="spellEnd"/>
+            <w:proofErr w:type="gramEnd"/>
+          </w:p>
+        </w:tc>
+        <w:tc>
+          <w:tcPr>
+            <w:tcW w:w="6780" w:type="dxa"/>
+          </w:tcPr>
+          <w:p>
+            <w:pPr>
+              <w:rPr>
                 <w:sz w:val="26"/>
                 <w:szCs w:val="26"/>
                 <w:lang w:val="en-US"/>
@@ -4348,7 +5484,6 @@
                 <w:szCs w:val="26"/>
                 <w:lang w:val="en-US"/>
               </w:rPr>
-              <w:lastRenderedPageBreak/>
               <w:t>Make a list of bacteria and fungi and find out together under which safety level each strain is classified and why. (</w:t>
             </w:r>
             <w:proofErr w:type="gramStart"/>
@@ -4532,7 +5667,6 @@
                 <w:szCs w:val="26"/>
                 <w:lang w:val="en-US"/>
               </w:rPr>
-              <w:lastRenderedPageBreak/>
               <w:t>Recommendations</w:t>
             </w:r>
           </w:p>
@@ -5247,6 +6381,7 @@
                 <w:sz w:val="26"/>
                 <w:szCs w:val="26"/>
               </w:rPr>
+              <w:lastRenderedPageBreak/>
               <w:t>T</w:t>
             </w:r>
             <w:r>
@@ -5337,7 +6472,6 @@
                 <w:szCs w:val="26"/>
                 <w:lang w:val="en-US"/>
               </w:rPr>
-              <w:lastRenderedPageBreak/>
               <w:t>With your group, w</w:t>
             </w:r>
             <w:r>
@@ -5420,7 +6554,6 @@
                 <w:szCs w:val="26"/>
                 <w:lang w:val="en-US"/>
               </w:rPr>
-              <w:lastRenderedPageBreak/>
               <w:t>Recommendations</w:t>
             </w:r>
           </w:p>
@@ -6327,6 +7460,7 @@
                 <w:sz w:val="26"/>
                 <w:szCs w:val="26"/>
               </w:rPr>
+              <w:lastRenderedPageBreak/>
               <w:t>tasks</w:t>
             </w:r>
             <w:proofErr w:type="spellEnd"/>
@@ -6651,7 +7785,6 @@
                 <w:sz w:val="26"/>
                 <w:szCs w:val="26"/>
               </w:rPr>
-              <w:lastRenderedPageBreak/>
               <w:t xml:space="preserve">Short </w:t>
             </w:r>
             <w:proofErr w:type="spellStart"/>
@@ -7597,6 +8730,7 @@
                 <w:szCs w:val="26"/>
                 <w:lang w:val="en-US"/>
               </w:rPr>
+              <w:lastRenderedPageBreak/>
               <w:t>Tools</w:t>
             </w:r>
           </w:p>
@@ -7753,7 +8887,6 @@
                 <w:szCs w:val="26"/>
                 <w:lang w:val="en-US"/>
               </w:rPr>
-              <w:lastRenderedPageBreak/>
               <w:t>Fresh</w:t>
             </w:r>
             <w:r>
@@ -42040,18 +43173,24 @@
             <w:pPr>
               <w:spacing w:line="259" w:lineRule="auto"/>
               <w:rPr>
-                <w:sz w:val="26"/>
-                <w:szCs w:val="26"/>
-                <w:lang w:val="en-US"/>
-              </w:rPr>
-            </w:pPr>
-            <w:r>
-              <w:rPr>
-                <w:sz w:val="26"/>
-                <w:szCs w:val="26"/>
-                <w:lang w:val="en-US"/>
-              </w:rPr>
-              <w:t xml:space="preserve">What is a raw material? </w:t>
+                <w:b/>
+                <w:bCs/>
+                <w:color w:val="AEAAAA" w:themeColor="background2" w:themeShade="BF"/>
+                <w:sz w:val="26"/>
+                <w:szCs w:val="26"/>
+                <w:lang w:val="en-US"/>
+              </w:rPr>
+            </w:pPr>
+            <w:r>
+              <w:rPr>
+                <w:b/>
+                <w:bCs/>
+                <w:color w:val="AEAAAA" w:themeColor="background2" w:themeShade="BF"/>
+                <w:sz w:val="26"/>
+                <w:szCs w:val="26"/>
+                <w:lang w:val="en-US"/>
+              </w:rPr>
+              <w:t>Matter | Material | Materiality</w:t>
             </w:r>
           </w:p>
         </w:tc>
@@ -42093,13 +43232,15 @@
           <w:p>
             <w:pPr>
               <w:rPr>
-                <w:sz w:val="26"/>
-                <w:szCs w:val="26"/>
-                <w:lang w:val="en-US"/>
-              </w:rPr>
-            </w:pPr>
-            <w:r>
-              <w:rPr>
+                <w:color w:val="AEAAAA" w:themeColor="background2" w:themeShade="BF"/>
+                <w:sz w:val="26"/>
+                <w:szCs w:val="26"/>
+                <w:lang w:val="en-US"/>
+              </w:rPr>
+            </w:pPr>
+            <w:r>
+              <w:rPr>
+                <w:color w:val="AEAAAA" w:themeColor="background2" w:themeShade="BF"/>
                 <w:sz w:val="26"/>
                 <w:szCs w:val="26"/>
                 <w:lang w:val="en-US"/>
@@ -42141,8 +43282,572 @@
           <w:p>
             <w:pPr>
               <w:rPr>
-                <w:sz w:val="26"/>
-                <w:szCs w:val="26"/>
+                <w:color w:val="AEAAAA" w:themeColor="background2" w:themeShade="BF"/>
+                <w:sz w:val="26"/>
+                <w:szCs w:val="26"/>
+                <w:lang w:val="en-US"/>
+              </w:rPr>
+            </w:pPr>
+            <w:r>
+              <w:rPr>
+                <w:color w:val="AEAAAA" w:themeColor="background2" w:themeShade="BF"/>
+                <w:sz w:val="26"/>
+                <w:szCs w:val="26"/>
+                <w:lang w:val="en-US"/>
+              </w:rPr>
+              <w:t xml:space="preserve">Matter, </w:t>
+            </w:r>
+            <w:proofErr w:type="gramStart"/>
+            <w:r>
+              <w:rPr>
+                <w:color w:val="AEAAAA" w:themeColor="background2" w:themeShade="BF"/>
+                <w:sz w:val="26"/>
+                <w:szCs w:val="26"/>
+                <w:lang w:val="en-US"/>
+              </w:rPr>
+              <w:t>material</w:t>
+            </w:r>
+            <w:proofErr w:type="gramEnd"/>
+            <w:r>
+              <w:rPr>
+                <w:color w:val="AEAAAA" w:themeColor="background2" w:themeShade="BF"/>
+                <w:sz w:val="26"/>
+                <w:szCs w:val="26"/>
+                <w:lang w:val="en-US"/>
+              </w:rPr>
+              <w:t xml:space="preserve"> and materiality</w:t>
+            </w:r>
+          </w:p>
+          <w:p>
+            <w:pPr>
+              <w:rPr>
+                <w:color w:val="AEAAAA" w:themeColor="background2" w:themeShade="BF"/>
+                <w:sz w:val="26"/>
+                <w:szCs w:val="26"/>
+                <w:lang w:val="en-US"/>
+              </w:rPr>
+            </w:pPr>
+          </w:p>
+          <w:p>
+            <w:pPr>
+              <w:rPr>
+                <w:color w:val="AEAAAA" w:themeColor="background2" w:themeShade="BF"/>
+                <w:sz w:val="26"/>
+                <w:szCs w:val="26"/>
+                <w:lang w:val="en-US"/>
+              </w:rPr>
+            </w:pPr>
+            <w:r>
+              <w:rPr>
+                <w:color w:val="AEAAAA" w:themeColor="background2" w:themeShade="BF"/>
+                <w:sz w:val="26"/>
+                <w:szCs w:val="26"/>
+                <w:lang w:val="en-US"/>
+              </w:rPr>
+              <w:t xml:space="preserve">How are </w:t>
+            </w:r>
+            <w:r>
+              <w:rPr>
+                <w:color w:val="AEAAAA" w:themeColor="background2" w:themeShade="BF"/>
+                <w:sz w:val="26"/>
+                <w:szCs w:val="26"/>
+                <w:lang w:val="en-US"/>
+              </w:rPr>
+              <w:t>these terms</w:t>
+            </w:r>
+            <w:r>
+              <w:rPr>
+                <w:color w:val="AEAAAA" w:themeColor="background2" w:themeShade="BF"/>
+                <w:sz w:val="26"/>
+                <w:szCs w:val="26"/>
+                <w:lang w:val="en-US"/>
+              </w:rPr>
+              <w:t xml:space="preserve"> defined in</w:t>
+            </w:r>
+            <w:r>
+              <w:rPr>
+                <w:color w:val="AEAAAA" w:themeColor="background2" w:themeShade="BF"/>
+                <w:sz w:val="26"/>
+                <w:szCs w:val="26"/>
+                <w:lang w:val="en-US"/>
+              </w:rPr>
+              <w:t xml:space="preserve"> different contexts? </w:t>
+            </w:r>
+          </w:p>
+          <w:p>
+            <w:pPr>
+              <w:rPr>
+                <w:color w:val="AEAAAA" w:themeColor="background2" w:themeShade="BF"/>
+                <w:sz w:val="26"/>
+                <w:szCs w:val="26"/>
+                <w:lang w:val="en-US"/>
+              </w:rPr>
+            </w:pPr>
+            <w:r>
+              <w:rPr>
+                <w:color w:val="AEAAAA" w:themeColor="background2" w:themeShade="BF"/>
+                <w:sz w:val="26"/>
+                <w:szCs w:val="26"/>
+                <w:lang w:val="en-US"/>
+              </w:rPr>
+              <w:t xml:space="preserve">Which terms are used to signify their opposites? </w:t>
+            </w:r>
+          </w:p>
+          <w:p>
+            <w:pPr>
+              <w:rPr>
+                <w:color w:val="AEAAAA" w:themeColor="background2" w:themeShade="BF"/>
+                <w:sz w:val="26"/>
+                <w:szCs w:val="26"/>
+                <w:lang w:val="en-US"/>
+              </w:rPr>
+            </w:pPr>
+            <w:r>
+              <w:rPr>
+                <w:color w:val="AEAAAA" w:themeColor="background2" w:themeShade="BF"/>
+                <w:sz w:val="26"/>
+                <w:szCs w:val="26"/>
+                <w:lang w:val="en-US"/>
+              </w:rPr>
+              <w:t xml:space="preserve">Looking at these oppositions, is one typically considered to be better or more highly valued than the other? </w:t>
+            </w:r>
+          </w:p>
+          <w:p>
+            <w:pPr>
+              <w:rPr>
+                <w:color w:val="AEAAAA" w:themeColor="background2" w:themeShade="BF"/>
+                <w:sz w:val="26"/>
+                <w:szCs w:val="26"/>
+                <w:lang w:val="en-US"/>
+              </w:rPr>
+            </w:pPr>
+          </w:p>
+          <w:p>
+            <w:pPr>
+              <w:rPr>
+                <w:color w:val="AEAAAA" w:themeColor="background2" w:themeShade="BF"/>
+                <w:sz w:val="26"/>
+                <w:szCs w:val="26"/>
+                <w:lang w:val="en-US"/>
+              </w:rPr>
+            </w:pPr>
+            <w:r>
+              <w:rPr>
+                <w:color w:val="AEAAAA" w:themeColor="background2" w:themeShade="BF"/>
+                <w:sz w:val="26"/>
+                <w:szCs w:val="26"/>
+                <w:lang w:val="en-US"/>
+              </w:rPr>
+              <w:t>A dictionary</w:t>
+            </w:r>
+          </w:p>
+          <w:p>
+            <w:pPr>
+              <w:rPr>
+                <w:color w:val="AEAAAA" w:themeColor="background2" w:themeShade="BF"/>
+                <w:sz w:val="26"/>
+                <w:szCs w:val="26"/>
+                <w:lang w:val="en-US"/>
+              </w:rPr>
+            </w:pPr>
+            <w:r>
+              <w:rPr>
+                <w:color w:val="AEAAAA" w:themeColor="background2" w:themeShade="BF"/>
+                <w:sz w:val="26"/>
+                <w:szCs w:val="26"/>
+                <w:lang w:val="en-US"/>
+              </w:rPr>
+              <w:t>An etymological dictionary</w:t>
+            </w:r>
+          </w:p>
+          <w:p>
+            <w:pPr>
+              <w:rPr>
+                <w:color w:val="AEAAAA" w:themeColor="background2" w:themeShade="BF"/>
+                <w:sz w:val="26"/>
+                <w:szCs w:val="26"/>
+                <w:lang w:val="en-US"/>
+              </w:rPr>
+            </w:pPr>
+            <w:r>
+              <w:rPr>
+                <w:color w:val="AEAAAA" w:themeColor="background2" w:themeShade="BF"/>
+                <w:sz w:val="26"/>
+                <w:szCs w:val="26"/>
+                <w:lang w:val="en-US"/>
+              </w:rPr>
+              <w:t>Fine a</w:t>
+            </w:r>
+            <w:r>
+              <w:rPr>
+                <w:color w:val="AEAAAA" w:themeColor="background2" w:themeShade="BF"/>
+                <w:sz w:val="26"/>
+                <w:szCs w:val="26"/>
+                <w:lang w:val="en-US"/>
+              </w:rPr>
+              <w:t>rts</w:t>
+            </w:r>
+          </w:p>
+          <w:p>
+            <w:pPr>
+              <w:rPr>
+                <w:color w:val="AEAAAA" w:themeColor="background2" w:themeShade="BF"/>
+                <w:sz w:val="26"/>
+                <w:szCs w:val="26"/>
+                <w:lang w:val="en-US"/>
+              </w:rPr>
+            </w:pPr>
+            <w:r>
+              <w:rPr>
+                <w:color w:val="AEAAAA" w:themeColor="background2" w:themeShade="BF"/>
+                <w:sz w:val="26"/>
+                <w:szCs w:val="26"/>
+                <w:lang w:val="en-US"/>
+              </w:rPr>
+              <w:t>Sciences (physics and chemistry)</w:t>
+            </w:r>
+          </w:p>
+          <w:p>
+            <w:pPr>
+              <w:rPr>
+                <w:color w:val="AEAAAA" w:themeColor="background2" w:themeShade="BF"/>
+                <w:sz w:val="26"/>
+                <w:szCs w:val="26"/>
+                <w:lang w:val="en-US"/>
+              </w:rPr>
+            </w:pPr>
+            <w:r>
+              <w:rPr>
+                <w:color w:val="AEAAAA" w:themeColor="background2" w:themeShade="BF"/>
+                <w:sz w:val="26"/>
+                <w:szCs w:val="26"/>
+                <w:lang w:val="en-US"/>
+              </w:rPr>
+              <w:t>Material science</w:t>
+            </w:r>
+          </w:p>
+          <w:p>
+            <w:pPr>
+              <w:rPr>
+                <w:color w:val="AEAAAA" w:themeColor="background2" w:themeShade="BF"/>
+                <w:sz w:val="26"/>
+                <w:szCs w:val="26"/>
+                <w:lang w:val="en-US"/>
+              </w:rPr>
+            </w:pPr>
+            <w:r>
+              <w:rPr>
+                <w:color w:val="AEAAAA" w:themeColor="background2" w:themeShade="BF"/>
+                <w:sz w:val="26"/>
+                <w:szCs w:val="26"/>
+                <w:lang w:val="en-US"/>
+              </w:rPr>
+              <w:t>Theology</w:t>
+            </w:r>
+            <w:r>
+              <w:rPr>
+                <w:color w:val="AEAAAA" w:themeColor="background2" w:themeShade="BF"/>
+                <w:sz w:val="26"/>
+                <w:szCs w:val="26"/>
+                <w:lang w:val="en-US"/>
+              </w:rPr>
+              <w:t xml:space="preserve"> ()</w:t>
+            </w:r>
+          </w:p>
+          <w:p>
+            <w:pPr>
+              <w:rPr>
+                <w:color w:val="AEAAAA" w:themeColor="background2" w:themeShade="BF"/>
+                <w:sz w:val="26"/>
+                <w:szCs w:val="26"/>
+                <w:lang w:val="en-US"/>
+              </w:rPr>
+            </w:pPr>
+            <w:r>
+              <w:rPr>
+                <w:color w:val="AEAAAA" w:themeColor="background2" w:themeShade="BF"/>
+                <w:sz w:val="26"/>
+                <w:szCs w:val="26"/>
+                <w:lang w:val="en-US"/>
+              </w:rPr>
+              <w:t>Philosophy</w:t>
+            </w:r>
+            <w:r>
+              <w:rPr>
+                <w:color w:val="AEAAAA" w:themeColor="background2" w:themeShade="BF"/>
+                <w:sz w:val="26"/>
+                <w:szCs w:val="26"/>
+                <w:lang w:val="en-US"/>
+              </w:rPr>
+              <w:t xml:space="preserve"> (</w:t>
+            </w:r>
+            <w:r>
+              <w:rPr>
+                <w:color w:val="AEAAAA" w:themeColor="background2" w:themeShade="BF"/>
+                <w:sz w:val="26"/>
+                <w:szCs w:val="26"/>
+                <w:lang w:val="en-US"/>
+              </w:rPr>
+              <w:t xml:space="preserve">Manuel </w:t>
+            </w:r>
+            <w:r>
+              <w:rPr>
+                <w:color w:val="AEAAAA" w:themeColor="background2" w:themeShade="BF"/>
+                <w:sz w:val="26"/>
+                <w:szCs w:val="26"/>
+                <w:lang w:val="en-US"/>
+              </w:rPr>
+              <w:t>Kant, Hegel,</w:t>
+            </w:r>
+            <w:r>
+              <w:rPr>
+                <w:color w:val="AEAAAA" w:themeColor="background2" w:themeShade="BF"/>
+                <w:sz w:val="26"/>
+                <w:szCs w:val="26"/>
+                <w:lang w:val="en-US"/>
+              </w:rPr>
+              <w:t xml:space="preserve"> Martin</w:t>
+            </w:r>
+            <w:r>
+              <w:rPr>
+                <w:color w:val="AEAAAA" w:themeColor="background2" w:themeShade="BF"/>
+                <w:sz w:val="26"/>
+                <w:szCs w:val="26"/>
+                <w:lang w:val="en-US"/>
+              </w:rPr>
+              <w:t xml:space="preserve"> Heidegger</w:t>
+            </w:r>
+            <w:r>
+              <w:rPr>
+                <w:color w:val="AEAAAA" w:themeColor="background2" w:themeShade="BF"/>
+                <w:sz w:val="26"/>
+                <w:szCs w:val="26"/>
+                <w:lang w:val="en-US"/>
+              </w:rPr>
+              <w:t xml:space="preserve">, </w:t>
+            </w:r>
+            <w:proofErr w:type="spellStart"/>
+            <w:r>
+              <w:rPr>
+                <w:color w:val="AEAAAA" w:themeColor="background2" w:themeShade="BF"/>
+                <w:sz w:val="26"/>
+                <w:szCs w:val="26"/>
+                <w:lang w:val="en-US"/>
+              </w:rPr>
+              <w:t>Vilem</w:t>
+            </w:r>
+            <w:proofErr w:type="spellEnd"/>
+            <w:r>
+              <w:rPr>
+                <w:color w:val="AEAAAA" w:themeColor="background2" w:themeShade="BF"/>
+                <w:sz w:val="26"/>
+                <w:szCs w:val="26"/>
+                <w:lang w:val="en-US"/>
+              </w:rPr>
+              <w:t xml:space="preserve"> </w:t>
+            </w:r>
+            <w:proofErr w:type="spellStart"/>
+            <w:r>
+              <w:rPr>
+                <w:color w:val="AEAAAA" w:themeColor="background2" w:themeShade="BF"/>
+                <w:sz w:val="26"/>
+                <w:szCs w:val="26"/>
+                <w:lang w:val="en-US"/>
+              </w:rPr>
+              <w:t>Flusser</w:t>
+            </w:r>
+            <w:proofErr w:type="spellEnd"/>
+            <w:r>
+              <w:rPr>
+                <w:color w:val="AEAAAA" w:themeColor="background2" w:themeShade="BF"/>
+                <w:sz w:val="26"/>
+                <w:szCs w:val="26"/>
+                <w:lang w:val="en-US"/>
+              </w:rPr>
+              <w:t>,</w:t>
+            </w:r>
+            <w:r>
+              <w:rPr>
+                <w:color w:val="AEAAAA" w:themeColor="background2" w:themeShade="BF"/>
+                <w:sz w:val="26"/>
+                <w:szCs w:val="26"/>
+                <w:lang w:val="en-US"/>
+              </w:rPr>
+              <w:t>)</w:t>
+            </w:r>
+          </w:p>
+          <w:p>
+            <w:pPr>
+              <w:rPr>
+                <w:color w:val="AEAAAA" w:themeColor="background2" w:themeShade="BF"/>
+                <w:sz w:val="26"/>
+                <w:szCs w:val="26"/>
+                <w:lang w:val="en-US"/>
+              </w:rPr>
+            </w:pPr>
+            <w:r>
+              <w:rPr>
+                <w:color w:val="AEAAAA" w:themeColor="background2" w:themeShade="BF"/>
+                <w:sz w:val="26"/>
+                <w:szCs w:val="26"/>
+                <w:lang w:val="en-US"/>
+              </w:rPr>
+              <w:t>Engineering</w:t>
+            </w:r>
+            <w:r>
+              <w:rPr>
+                <w:color w:val="AEAAAA" w:themeColor="background2" w:themeShade="BF"/>
+                <w:sz w:val="26"/>
+                <w:szCs w:val="26"/>
+                <w:lang w:val="en-US"/>
+              </w:rPr>
+              <w:t xml:space="preserve"> ()</w:t>
+            </w:r>
+          </w:p>
+          <w:p>
+            <w:pPr>
+              <w:rPr>
+                <w:color w:val="AEAAAA" w:themeColor="background2" w:themeShade="BF"/>
+                <w:sz w:val="26"/>
+                <w:szCs w:val="26"/>
+                <w:lang w:val="en-US"/>
+              </w:rPr>
+            </w:pPr>
+            <w:r>
+              <w:rPr>
+                <w:color w:val="AEAAAA" w:themeColor="background2" w:themeShade="BF"/>
+                <w:sz w:val="26"/>
+                <w:szCs w:val="26"/>
+                <w:lang w:val="en-US"/>
+              </w:rPr>
+              <w:t>Design</w:t>
+            </w:r>
+            <w:r>
+              <w:rPr>
+                <w:color w:val="AEAAAA" w:themeColor="background2" w:themeShade="BF"/>
+                <w:sz w:val="26"/>
+                <w:szCs w:val="26"/>
+                <w:lang w:val="en-US"/>
+              </w:rPr>
+              <w:t xml:space="preserve"> (Michael Ashby &amp; Kara Johnson, Marc </w:t>
+            </w:r>
+            <w:proofErr w:type="spellStart"/>
+            <w:proofErr w:type="gramStart"/>
+            <w:r>
+              <w:rPr>
+                <w:color w:val="AEAAAA" w:themeColor="background2" w:themeShade="BF"/>
+                <w:sz w:val="26"/>
+                <w:szCs w:val="26"/>
+                <w:lang w:val="en-US"/>
+              </w:rPr>
+              <w:t>Esslinger</w:t>
+            </w:r>
+            <w:proofErr w:type="spellEnd"/>
+            <w:r>
+              <w:rPr>
+                <w:color w:val="AEAAAA" w:themeColor="background2" w:themeShade="BF"/>
+                <w:sz w:val="26"/>
+                <w:szCs w:val="26"/>
+                <w:lang w:val="en-US"/>
+              </w:rPr>
+              <w:t>,  Chris</w:t>
+            </w:r>
+            <w:proofErr w:type="gramEnd"/>
+            <w:r>
+              <w:rPr>
+                <w:color w:val="AEAAAA" w:themeColor="background2" w:themeShade="BF"/>
+                <w:sz w:val="26"/>
+                <w:szCs w:val="26"/>
+                <w:lang w:val="en-US"/>
+              </w:rPr>
+              <w:t xml:space="preserve"> </w:t>
+            </w:r>
+            <w:proofErr w:type="spellStart"/>
+            <w:r>
+              <w:rPr>
+                <w:color w:val="AEAAAA" w:themeColor="background2" w:themeShade="BF"/>
+                <w:sz w:val="26"/>
+                <w:szCs w:val="26"/>
+                <w:lang w:val="en-US"/>
+              </w:rPr>
+              <w:t>Lefteri</w:t>
+            </w:r>
+            <w:proofErr w:type="spellEnd"/>
+            <w:r>
+              <w:rPr>
+                <w:color w:val="AEAAAA" w:themeColor="background2" w:themeShade="BF"/>
+                <w:sz w:val="26"/>
+                <w:szCs w:val="26"/>
+                <w:lang w:val="en-US"/>
+              </w:rPr>
+              <w:t>)</w:t>
+            </w:r>
+          </w:p>
+          <w:p>
+            <w:pPr>
+              <w:rPr>
+                <w:color w:val="AEAAAA" w:themeColor="background2" w:themeShade="BF"/>
+                <w:sz w:val="26"/>
+                <w:szCs w:val="26"/>
+                <w:lang w:val="en-US"/>
+              </w:rPr>
+            </w:pPr>
+            <w:r>
+              <w:rPr>
+                <w:color w:val="AEAAAA" w:themeColor="background2" w:themeShade="BF"/>
+                <w:sz w:val="26"/>
+                <w:szCs w:val="26"/>
+                <w:lang w:val="en-US"/>
+              </w:rPr>
+              <w:t>Marxism (Karl Marx, Raymond Williams)</w:t>
+            </w:r>
+          </w:p>
+          <w:p>
+            <w:pPr>
+              <w:rPr>
+                <w:color w:val="AEAAAA" w:themeColor="background2" w:themeShade="BF"/>
+                <w:sz w:val="26"/>
+                <w:szCs w:val="26"/>
+                <w:lang w:val="en-US"/>
+              </w:rPr>
+            </w:pPr>
+            <w:r>
+              <w:rPr>
+                <w:color w:val="AEAAAA" w:themeColor="background2" w:themeShade="BF"/>
+                <w:sz w:val="26"/>
+                <w:szCs w:val="26"/>
+                <w:lang w:val="en-US"/>
+              </w:rPr>
+              <w:t xml:space="preserve">Media theory (Roland Barthes, Friedrich </w:t>
+            </w:r>
+            <w:proofErr w:type="spellStart"/>
+            <w:r>
+              <w:rPr>
+                <w:color w:val="AEAAAA" w:themeColor="background2" w:themeShade="BF"/>
+                <w:sz w:val="26"/>
+                <w:szCs w:val="26"/>
+                <w:lang w:val="en-US"/>
+              </w:rPr>
+              <w:t>Kittler</w:t>
+            </w:r>
+            <w:proofErr w:type="spellEnd"/>
+            <w:r>
+              <w:rPr>
+                <w:color w:val="AEAAAA" w:themeColor="background2" w:themeShade="BF"/>
+                <w:sz w:val="26"/>
+                <w:szCs w:val="26"/>
+                <w:lang w:val="en-US"/>
+              </w:rPr>
+              <w:t>, Marshall McLuhan)</w:t>
+            </w:r>
+          </w:p>
+          <w:p>
+            <w:pPr>
+              <w:rPr>
+                <w:color w:val="AEAAAA" w:themeColor="background2" w:themeShade="BF"/>
+                <w:sz w:val="26"/>
+                <w:szCs w:val="26"/>
+                <w:lang w:val="en-US"/>
               </w:rPr>
             </w:pPr>
           </w:p>
@@ -42243,6 +43948,1058 @@
                 <w:szCs w:val="26"/>
               </w:rPr>
             </w:pPr>
+          </w:p>
+        </w:tc>
+      </w:tr>
+    </w:tbl>
+    <w:p>
+      <w:pPr>
+        <w:rPr>
+          <w:sz w:val="26"/>
+          <w:szCs w:val="26"/>
+        </w:rPr>
+      </w:pPr>
+    </w:p>
+    <w:tbl>
+      <w:tblPr>
+        <w:tblStyle w:val="TableGrid"/>
+        <w:tblW w:w="0" w:type="auto"/>
+        <w:tblLook w:val="06A0" w:firstRow="1" w:lastRow="0" w:firstColumn="1" w:lastColumn="0" w:noHBand="1" w:noVBand="1"/>
+      </w:tblPr>
+      <w:tblGrid>
+        <w:gridCol w:w="3068"/>
+        <w:gridCol w:w="5948"/>
+      </w:tblGrid>
+      <w:tr>
+        <w:tc>
+          <w:tcPr>
+            <w:tcW w:w="2235" w:type="dxa"/>
+            <w:shd w:val="clear" w:color="auto" w:fill="AEAAAA" w:themeFill="background2" w:themeFillShade="BF"/>
+          </w:tcPr>
+          <w:p>
+            <w:pPr>
+              <w:rPr>
+                <w:b/>
+                <w:bCs/>
+                <w:sz w:val="26"/>
+                <w:szCs w:val="26"/>
+              </w:rPr>
+            </w:pPr>
+            <w:proofErr w:type="spellStart"/>
+            <w:proofErr w:type="gramStart"/>
+            <w:r>
+              <w:rPr>
+                <w:b/>
+                <w:bCs/>
+                <w:sz w:val="26"/>
+                <w:szCs w:val="26"/>
+              </w:rPr>
+              <w:t>title</w:t>
+            </w:r>
+            <w:proofErr w:type="spellEnd"/>
+            <w:proofErr w:type="gramEnd"/>
+          </w:p>
+        </w:tc>
+        <w:tc>
+          <w:tcPr>
+            <w:tcW w:w="6780" w:type="dxa"/>
+            <w:shd w:val="clear" w:color="auto" w:fill="AEAAAA" w:themeFill="background2" w:themeFillShade="BF"/>
+          </w:tcPr>
+          <w:p>
+            <w:pPr>
+              <w:spacing w:line="259" w:lineRule="auto"/>
+              <w:rPr>
+                <w:b/>
+                <w:bCs/>
+                <w:sz w:val="26"/>
+                <w:szCs w:val="26"/>
+                <w:lang w:val="en-US"/>
+              </w:rPr>
+            </w:pPr>
+            <w:r>
+              <w:rPr>
+                <w:b/>
+                <w:bCs/>
+                <w:sz w:val="26"/>
+                <w:szCs w:val="26"/>
+                <w:lang w:val="en-US"/>
+              </w:rPr>
+              <w:t xml:space="preserve">What is a material property? </w:t>
+            </w:r>
+          </w:p>
+        </w:tc>
+      </w:tr>
+      <w:tr>
+        <w:tc>
+          <w:tcPr>
+            <w:tcW w:w="2235" w:type="dxa"/>
+          </w:tcPr>
+          <w:p>
+            <w:pPr>
+              <w:rPr>
+                <w:sz w:val="26"/>
+                <w:szCs w:val="26"/>
+              </w:rPr>
+            </w:pPr>
+            <w:r>
+              <w:rPr>
+                <w:sz w:val="26"/>
+                <w:szCs w:val="26"/>
+              </w:rPr>
+              <w:t xml:space="preserve">Short </w:t>
+            </w:r>
+            <w:proofErr w:type="spellStart"/>
+            <w:r>
+              <w:rPr>
+                <w:sz w:val="26"/>
+                <w:szCs w:val="26"/>
+              </w:rPr>
+              <w:t>description</w:t>
+            </w:r>
+            <w:proofErr w:type="spellEnd"/>
+          </w:p>
+        </w:tc>
+        <w:tc>
+          <w:tcPr>
+            <w:tcW w:w="6780" w:type="dxa"/>
+          </w:tcPr>
+          <w:p>
+            <w:pPr>
+              <w:rPr>
+                <w:sz w:val="26"/>
+                <w:szCs w:val="26"/>
+                <w:lang w:val="en-US"/>
+              </w:rPr>
+            </w:pPr>
+            <w:r>
+              <w:rPr>
+                <w:sz w:val="26"/>
+                <w:szCs w:val="26"/>
+                <w:lang w:val="en-US"/>
+              </w:rPr>
+              <w:t xml:space="preserve">Material sciences have developed shared vocabularies to describe material properties but are often underpinned by technical material tests and mathematical formulas. Develop a shared vocabulary </w:t>
+            </w:r>
+            <w:r>
+              <w:rPr>
+                <w:sz w:val="26"/>
+                <w:szCs w:val="26"/>
+                <w:lang w:val="en-US"/>
+              </w:rPr>
+              <w:lastRenderedPageBreak/>
+              <w:t xml:space="preserve">underpinned by example materials and tactile experiences. </w:t>
+            </w:r>
+          </w:p>
+        </w:tc>
+      </w:tr>
+      <w:tr>
+        <w:tc>
+          <w:tcPr>
+            <w:tcW w:w="2235" w:type="dxa"/>
+          </w:tcPr>
+          <w:p>
+            <w:pPr>
+              <w:rPr>
+                <w:sz w:val="26"/>
+                <w:szCs w:val="26"/>
+              </w:rPr>
+            </w:pPr>
+            <w:proofErr w:type="spellStart"/>
+            <w:proofErr w:type="gramStart"/>
+            <w:r>
+              <w:rPr>
+                <w:sz w:val="26"/>
+                <w:szCs w:val="26"/>
+              </w:rPr>
+              <w:lastRenderedPageBreak/>
+              <w:t>tasks</w:t>
+            </w:r>
+            <w:proofErr w:type="spellEnd"/>
+            <w:proofErr w:type="gramEnd"/>
+          </w:p>
+        </w:tc>
+        <w:tc>
+          <w:tcPr>
+            <w:tcW w:w="6780" w:type="dxa"/>
+          </w:tcPr>
+          <w:p>
+            <w:pPr>
+              <w:rPr>
+                <w:sz w:val="26"/>
+                <w:szCs w:val="26"/>
+                <w:lang w:val="en-US"/>
+              </w:rPr>
+            </w:pPr>
+            <w:r>
+              <w:rPr>
+                <w:sz w:val="26"/>
+                <w:szCs w:val="26"/>
+                <w:lang w:val="en-US"/>
+              </w:rPr>
+              <w:t>Make duos and assign all property keywords</w:t>
+            </w:r>
+          </w:p>
+          <w:p>
+            <w:pPr>
+              <w:rPr>
+                <w:sz w:val="26"/>
+                <w:szCs w:val="26"/>
+                <w:lang w:val="en-US"/>
+              </w:rPr>
+            </w:pPr>
+            <w:r>
+              <w:rPr>
+                <w:sz w:val="26"/>
+                <w:szCs w:val="26"/>
+                <w:lang w:val="en-US"/>
+              </w:rPr>
+              <w:t>Research and formulate a one-sentence definition per property in your own words</w:t>
+            </w:r>
+          </w:p>
+          <w:p>
+            <w:pPr>
+              <w:rPr>
+                <w:sz w:val="26"/>
+                <w:szCs w:val="26"/>
+                <w:lang w:val="en-US"/>
+              </w:rPr>
+            </w:pPr>
+            <w:r>
+              <w:rPr>
+                <w:sz w:val="26"/>
+                <w:szCs w:val="26"/>
+                <w:lang w:val="en-US"/>
+              </w:rPr>
+              <w:t>Find an object that represents a material that would score very low on the scale, and one that represents a high score or even maximum of the scale for that property and one in the middle</w:t>
+            </w:r>
+          </w:p>
+          <w:p>
+            <w:pPr>
+              <w:rPr>
+                <w:sz w:val="26"/>
+                <w:szCs w:val="26"/>
+                <w:lang w:val="en-US"/>
+              </w:rPr>
+            </w:pPr>
+            <w:r>
+              <w:rPr>
+                <w:sz w:val="26"/>
+                <w:szCs w:val="26"/>
+                <w:lang w:val="en-US"/>
+              </w:rPr>
+              <w:t>Determine words that can express the minimum and maximum of the scale for each property (</w:t>
+            </w:r>
+            <w:proofErr w:type="gramStart"/>
+            <w:r>
+              <w:rPr>
+                <w:sz w:val="26"/>
+                <w:szCs w:val="26"/>
+                <w:lang w:val="en-US"/>
+              </w:rPr>
+              <w:t>e.g.</w:t>
+            </w:r>
+            <w:proofErr w:type="gramEnd"/>
+            <w:r>
+              <w:rPr>
+                <w:sz w:val="26"/>
+                <w:szCs w:val="26"/>
+                <w:lang w:val="en-US"/>
+              </w:rPr>
+              <w:t xml:space="preserve"> for strength: weak to strong)</w:t>
+            </w:r>
+          </w:p>
+          <w:p>
+            <w:pPr>
+              <w:rPr>
+                <w:sz w:val="26"/>
+                <w:szCs w:val="26"/>
+                <w:lang w:val="en-US"/>
+              </w:rPr>
+            </w:pPr>
+            <w:r>
+              <w:rPr>
+                <w:sz w:val="26"/>
+                <w:szCs w:val="26"/>
+                <w:lang w:val="en-US"/>
+              </w:rPr>
+              <w:t>List interactions with the material that help determine its score on the scale of that property</w:t>
+            </w:r>
+          </w:p>
+          <w:p>
+            <w:pPr>
+              <w:rPr>
+                <w:sz w:val="26"/>
+                <w:szCs w:val="26"/>
+                <w:lang w:val="en-US"/>
+              </w:rPr>
+            </w:pPr>
+          </w:p>
+          <w:p>
+            <w:pPr>
+              <w:rPr>
+                <w:b/>
+                <w:bCs/>
+                <w:sz w:val="26"/>
+                <w:szCs w:val="26"/>
+                <w:lang w:val="en-US"/>
+              </w:rPr>
+            </w:pPr>
+            <w:r>
+              <w:rPr>
+                <w:b/>
+                <w:bCs/>
+                <w:sz w:val="26"/>
+                <w:szCs w:val="26"/>
+                <w:lang w:val="en-US"/>
+              </w:rPr>
+              <w:t>Propert</w:t>
+            </w:r>
+            <w:r>
+              <w:rPr>
+                <w:b/>
+                <w:bCs/>
+                <w:sz w:val="26"/>
+                <w:szCs w:val="26"/>
+                <w:lang w:val="en-US"/>
+              </w:rPr>
+              <w:t>y keywords</w:t>
+            </w:r>
+          </w:p>
+          <w:p>
+            <w:pPr>
+              <w:rPr>
+                <w:i/>
+                <w:iCs/>
+                <w:sz w:val="26"/>
+                <w:szCs w:val="26"/>
+                <w:lang w:val="en-US"/>
+              </w:rPr>
+            </w:pPr>
+            <w:r>
+              <w:rPr>
+                <w:i/>
+                <w:iCs/>
+                <w:sz w:val="26"/>
+                <w:szCs w:val="26"/>
+                <w:lang w:val="en-US"/>
+              </w:rPr>
+              <w:t>Strength, hardness, transparency, glossiness, weight, structure, texture, temperature, shape memory, odor, stickiness, weather resistance, acoustic properties, scratch resistance, surface friction, weight, elasticity</w:t>
+            </w:r>
+            <w:r>
+              <w:rPr>
+                <w:i/>
+                <w:iCs/>
+                <w:sz w:val="26"/>
+                <w:szCs w:val="26"/>
+                <w:lang w:val="en-US"/>
+              </w:rPr>
+              <w:t xml:space="preserve">, ductility, </w:t>
+            </w:r>
+            <w:r>
+              <w:rPr>
+                <w:i/>
+                <w:iCs/>
+                <w:sz w:val="26"/>
+                <w:szCs w:val="26"/>
+                <w:lang w:val="en-US"/>
+              </w:rPr>
+              <w:t>wear resistance, water resistance, heat conductivity, creep, density</w:t>
+            </w:r>
+          </w:p>
+          <w:p>
+            <w:pPr>
+              <w:rPr>
+                <w:sz w:val="26"/>
+                <w:szCs w:val="26"/>
+                <w:lang w:val="en-US"/>
+              </w:rPr>
+            </w:pPr>
+          </w:p>
+          <w:p>
+            <w:pPr>
+              <w:rPr>
+                <w:b/>
+                <w:bCs/>
+                <w:sz w:val="26"/>
+                <w:szCs w:val="26"/>
+                <w:lang w:val="en-US"/>
+              </w:rPr>
+            </w:pPr>
+            <w:r>
+              <w:rPr>
+                <w:b/>
+                <w:bCs/>
+                <w:sz w:val="26"/>
+                <w:szCs w:val="26"/>
+                <w:lang w:val="en-US"/>
+              </w:rPr>
+              <w:t>Class discussion</w:t>
+            </w:r>
+          </w:p>
+          <w:p>
+            <w:pPr>
+              <w:rPr>
+                <w:sz w:val="26"/>
+                <w:szCs w:val="26"/>
+                <w:lang w:val="en-US"/>
+              </w:rPr>
+            </w:pPr>
+            <w:r>
+              <w:rPr>
+                <w:sz w:val="26"/>
+                <w:szCs w:val="26"/>
+                <w:lang w:val="en-US"/>
+              </w:rPr>
+              <w:t xml:space="preserve">Bring your objects to class and reflect on each other’s definitions and </w:t>
+            </w:r>
+            <w:r>
+              <w:rPr>
+                <w:sz w:val="26"/>
+                <w:szCs w:val="26"/>
+                <w:lang w:val="en-US"/>
+              </w:rPr>
+              <w:t>“</w:t>
+            </w:r>
+            <w:r>
+              <w:rPr>
+                <w:sz w:val="26"/>
+                <w:szCs w:val="26"/>
+                <w:lang w:val="en-US"/>
+              </w:rPr>
+              <w:t>testing</w:t>
+            </w:r>
+            <w:r>
+              <w:rPr>
+                <w:sz w:val="26"/>
+                <w:szCs w:val="26"/>
+                <w:lang w:val="en-US"/>
+              </w:rPr>
+              <w:t xml:space="preserve">” </w:t>
+            </w:r>
+            <w:r>
+              <w:rPr>
+                <w:sz w:val="26"/>
+                <w:szCs w:val="26"/>
+                <w:lang w:val="en-US"/>
+              </w:rPr>
+              <w:t xml:space="preserve">methods. </w:t>
+            </w:r>
+          </w:p>
+          <w:p>
+            <w:pPr>
+              <w:rPr>
+                <w:sz w:val="26"/>
+                <w:szCs w:val="26"/>
+                <w:lang w:val="en-US"/>
+              </w:rPr>
+            </w:pPr>
+            <w:r>
+              <w:rPr>
+                <w:sz w:val="26"/>
+                <w:szCs w:val="26"/>
+                <w:lang w:val="en-US"/>
+              </w:rPr>
+              <w:t>Assess how well the presented samples represent the range (min/max) of the scale for that property</w:t>
+            </w:r>
+          </w:p>
+          <w:p>
+            <w:pPr>
+              <w:rPr>
+                <w:sz w:val="26"/>
+                <w:szCs w:val="26"/>
+                <w:lang w:val="en-US"/>
+              </w:rPr>
+            </w:pPr>
+            <w:r>
+              <w:rPr>
+                <w:sz w:val="26"/>
+                <w:szCs w:val="26"/>
+                <w:lang w:val="en-US"/>
+              </w:rPr>
+              <w:t>Suggest better examples of the min/max/middle</w:t>
+            </w:r>
+          </w:p>
+          <w:p>
+            <w:pPr>
+              <w:rPr>
+                <w:sz w:val="26"/>
+                <w:szCs w:val="26"/>
+                <w:lang w:val="en-US"/>
+              </w:rPr>
+            </w:pPr>
+          </w:p>
+          <w:p>
+            <w:pPr>
+              <w:rPr>
+                <w:b/>
+                <w:bCs/>
+                <w:sz w:val="26"/>
+                <w:szCs w:val="26"/>
+                <w:lang w:val="en-US"/>
+              </w:rPr>
+            </w:pPr>
+            <w:r>
+              <w:rPr>
+                <w:b/>
+                <w:bCs/>
+                <w:sz w:val="26"/>
+                <w:szCs w:val="26"/>
+                <w:lang w:val="en-US"/>
+              </w:rPr>
+              <w:t>Visualize your shared vocabulary</w:t>
+            </w:r>
+          </w:p>
+          <w:p>
+            <w:pPr>
+              <w:rPr>
+                <w:sz w:val="26"/>
+                <w:szCs w:val="26"/>
+                <w:lang w:val="en-US"/>
+              </w:rPr>
+            </w:pPr>
+            <w:r>
+              <w:rPr>
+                <w:sz w:val="26"/>
+                <w:szCs w:val="26"/>
+                <w:lang w:val="en-US"/>
+              </w:rPr>
+              <w:t xml:space="preserve">Together, make a visual overview of your </w:t>
+            </w:r>
+            <w:r>
+              <w:rPr>
+                <w:sz w:val="26"/>
+                <w:szCs w:val="26"/>
+                <w:lang w:val="en-US"/>
+              </w:rPr>
+              <w:t xml:space="preserve">shared </w:t>
+            </w:r>
+            <w:r>
+              <w:rPr>
+                <w:sz w:val="26"/>
+                <w:szCs w:val="26"/>
+                <w:lang w:val="en-US"/>
+              </w:rPr>
+              <w:t xml:space="preserve">vocabulary </w:t>
+            </w:r>
+            <w:r>
+              <w:rPr>
+                <w:sz w:val="26"/>
+                <w:szCs w:val="26"/>
+                <w:lang w:val="en-US"/>
+              </w:rPr>
+              <w:t>of</w:t>
+            </w:r>
+            <w:r>
+              <w:rPr>
+                <w:sz w:val="26"/>
+                <w:szCs w:val="26"/>
+                <w:lang w:val="en-US"/>
+              </w:rPr>
+              <w:t xml:space="preserve"> material properties, words used to describe the range, and images of the sample materials that represent different points on the scale for each property.</w:t>
+            </w:r>
+          </w:p>
+          <w:p>
+            <w:pPr>
+              <w:rPr>
+                <w:sz w:val="26"/>
+                <w:szCs w:val="26"/>
+                <w:lang w:val="en-US"/>
+              </w:rPr>
+            </w:pPr>
+          </w:p>
+        </w:tc>
+      </w:tr>
+      <w:tr>
+        <w:tc>
+          <w:tcPr>
+            <w:tcW w:w="2235" w:type="dxa"/>
+          </w:tcPr>
+          <w:p>
+            <w:pPr>
+              <w:rPr>
+                <w:sz w:val="26"/>
+                <w:szCs w:val="26"/>
+                <w:lang w:val="en-US"/>
+              </w:rPr>
+            </w:pPr>
+            <w:r>
+              <w:rPr>
+                <w:sz w:val="26"/>
+                <w:szCs w:val="26"/>
+                <w:lang w:val="en-US"/>
+              </w:rPr>
+              <w:t>when/why/note/output/next</w:t>
+            </w:r>
+          </w:p>
+        </w:tc>
+        <w:tc>
+          <w:tcPr>
+            <w:tcW w:w="6780" w:type="dxa"/>
+          </w:tcPr>
+          <w:p>
+            <w:pPr>
+              <w:rPr>
+                <w:b/>
+                <w:bCs/>
+                <w:sz w:val="26"/>
+                <w:szCs w:val="26"/>
+                <w:lang w:val="en-US"/>
+              </w:rPr>
+            </w:pPr>
+            <w:r>
+              <w:rPr>
+                <w:b/>
+                <w:bCs/>
+                <w:sz w:val="26"/>
+                <w:szCs w:val="26"/>
+                <w:lang w:val="en-US"/>
+              </w:rPr>
+              <w:t>Why</w:t>
+            </w:r>
+          </w:p>
+          <w:p>
+            <w:pPr>
+              <w:rPr>
+                <w:sz w:val="26"/>
+                <w:szCs w:val="26"/>
+                <w:lang w:val="en-US"/>
+              </w:rPr>
+            </w:pPr>
+            <w:r>
+              <w:rPr>
+                <w:sz w:val="26"/>
+                <w:szCs w:val="26"/>
+                <w:lang w:val="en-US"/>
+              </w:rPr>
+              <w:t>When we document material experiments, it is useful to have words to describe their properties and be specific about the differences between those words (</w:t>
+            </w:r>
+            <w:proofErr w:type="gramStart"/>
+            <w:r>
+              <w:rPr>
+                <w:sz w:val="26"/>
+                <w:szCs w:val="26"/>
+                <w:lang w:val="en-US"/>
+              </w:rPr>
+              <w:t>e.g.</w:t>
+            </w:r>
+            <w:proofErr w:type="gramEnd"/>
+            <w:r>
+              <w:rPr>
+                <w:sz w:val="26"/>
+                <w:szCs w:val="26"/>
+                <w:lang w:val="en-US"/>
+              </w:rPr>
+              <w:t xml:space="preserve"> hardness vs. elasticity vs. stiffness). Calculating a modulus however is demystifying for those without a </w:t>
+            </w:r>
+            <w:r>
+              <w:rPr>
+                <w:sz w:val="26"/>
+                <w:szCs w:val="26"/>
+                <w:lang w:val="en-US"/>
+              </w:rPr>
+              <w:lastRenderedPageBreak/>
+              <w:t>background in material science. Finding a shared vocabulary based on tactile experience and discussion offers a contextual and embodied approach to defining and comparing materials and their properties</w:t>
+            </w:r>
+            <w:r>
+              <w:rPr>
+                <w:sz w:val="26"/>
+                <w:szCs w:val="26"/>
+                <w:lang w:val="en-US"/>
+              </w:rPr>
+              <w:t xml:space="preserve"> within a community of practice. </w:t>
+            </w:r>
+          </w:p>
+          <w:p>
+            <w:pPr>
+              <w:rPr>
+                <w:b/>
+                <w:bCs/>
+                <w:sz w:val="26"/>
+                <w:szCs w:val="26"/>
+                <w:lang w:val="en-US"/>
+              </w:rPr>
+            </w:pPr>
+          </w:p>
+          <w:p>
+            <w:pPr>
+              <w:rPr>
+                <w:b/>
+                <w:bCs/>
+                <w:sz w:val="26"/>
+                <w:szCs w:val="26"/>
+                <w:lang w:val="en-US"/>
+              </w:rPr>
+            </w:pPr>
+            <w:r>
+              <w:rPr>
+                <w:b/>
+                <w:bCs/>
+                <w:sz w:val="26"/>
+                <w:szCs w:val="26"/>
+                <w:lang w:val="en-US"/>
+              </w:rPr>
+              <w:t>Next</w:t>
+            </w:r>
+          </w:p>
+          <w:p>
+            <w:pPr>
+              <w:rPr>
+                <w:sz w:val="26"/>
+                <w:szCs w:val="26"/>
+                <w:lang w:val="en-US"/>
+              </w:rPr>
+            </w:pPr>
+            <w:r>
+              <w:rPr>
+                <w:sz w:val="26"/>
+                <w:szCs w:val="26"/>
+                <w:lang w:val="en-US"/>
+              </w:rPr>
+              <w:t>Formalize your vocabulary further by developing DIY testing methods using simple tools that allow for numerical comparison</w:t>
+            </w:r>
+            <w:r>
+              <w:rPr>
+                <w:sz w:val="26"/>
+                <w:szCs w:val="26"/>
+                <w:lang w:val="en-US"/>
+              </w:rPr>
+              <w:t xml:space="preserve">, </w:t>
+            </w:r>
+            <w:proofErr w:type="gramStart"/>
+            <w:r>
+              <w:rPr>
+                <w:sz w:val="26"/>
+                <w:szCs w:val="26"/>
+                <w:lang w:val="en-US"/>
+              </w:rPr>
+              <w:t>e.g.</w:t>
+            </w:r>
+            <w:proofErr w:type="gramEnd"/>
+            <w:r>
+              <w:rPr>
+                <w:sz w:val="26"/>
+                <w:szCs w:val="26"/>
+                <w:lang w:val="en-US"/>
+              </w:rPr>
+              <w:t xml:space="preserve"> </w:t>
+            </w:r>
+            <w:hyperlink r:id="rId40" w:history="1">
+              <w:r>
+                <w:rPr>
+                  <w:rStyle w:val="Hyperlink"/>
+                  <w:sz w:val="26"/>
+                  <w:szCs w:val="26"/>
+                  <w:lang w:val="en-US"/>
+                </w:rPr>
+                <w:t>https://www.education.com/science-fair/article/tensile-stregth-fishing-line/</w:t>
+              </w:r>
+            </w:hyperlink>
+            <w:r>
+              <w:rPr>
+                <w:sz w:val="26"/>
+                <w:szCs w:val="26"/>
+                <w:lang w:val="en-US"/>
+              </w:rPr>
+              <w:t xml:space="preserve"> </w:t>
+            </w:r>
+          </w:p>
+        </w:tc>
+      </w:tr>
+      <w:tr>
+        <w:tc>
+          <w:tcPr>
+            <w:tcW w:w="2235" w:type="dxa"/>
+          </w:tcPr>
+          <w:p>
+            <w:pPr>
+              <w:rPr>
+                <w:sz w:val="26"/>
+                <w:szCs w:val="26"/>
+              </w:rPr>
+            </w:pPr>
+            <w:r>
+              <w:rPr>
+                <w:sz w:val="26"/>
+                <w:szCs w:val="26"/>
+              </w:rPr>
+              <w:lastRenderedPageBreak/>
+              <w:t>Reference</w:t>
+            </w:r>
+          </w:p>
+        </w:tc>
+        <w:tc>
+          <w:tcPr>
+            <w:tcW w:w="6780" w:type="dxa"/>
+          </w:tcPr>
+          <w:p>
+            <w:pPr>
+              <w:rPr>
+                <w:sz w:val="26"/>
+                <w:szCs w:val="26"/>
+                <w:lang w:val="en-US"/>
+              </w:rPr>
+            </w:pPr>
+            <w:r>
+              <w:rPr>
+                <w:sz w:val="26"/>
+                <w:szCs w:val="26"/>
+                <w:lang w:val="en-US"/>
+              </w:rPr>
+              <w:t xml:space="preserve">Properties of </w:t>
+            </w:r>
+            <w:r>
+              <w:rPr>
+                <w:sz w:val="26"/>
+                <w:szCs w:val="26"/>
+                <w:lang w:val="en-US"/>
+              </w:rPr>
+              <w:t>M</w:t>
+            </w:r>
+            <w:r>
+              <w:rPr>
+                <w:sz w:val="26"/>
+                <w:szCs w:val="26"/>
+                <w:lang w:val="en-US"/>
+              </w:rPr>
+              <w:t>aterials Introduction</w:t>
+            </w:r>
+            <w:r>
+              <w:rPr>
+                <w:sz w:val="26"/>
+                <w:szCs w:val="26"/>
+                <w:lang w:val="en-US"/>
+              </w:rPr>
+              <w:t xml:space="preserve"> (2018) Science Learning Hub </w:t>
+            </w:r>
+            <w:hyperlink r:id="rId41" w:history="1">
+              <w:r>
+                <w:rPr>
+                  <w:rStyle w:val="Hyperlink"/>
+                  <w:sz w:val="26"/>
+                  <w:szCs w:val="26"/>
+                  <w:lang w:val="en-US"/>
+                </w:rPr>
+                <w:t>https://www.sciencelearn.org.nz/resources/2659-properties-of-materials-introduction</w:t>
+              </w:r>
+            </w:hyperlink>
+            <w:r>
+              <w:rPr>
+                <w:sz w:val="26"/>
+                <w:szCs w:val="26"/>
+                <w:lang w:val="en-US"/>
+              </w:rPr>
+              <w:t xml:space="preserve"> </w:t>
+            </w:r>
+          </w:p>
+        </w:tc>
+      </w:tr>
+      <w:tr>
+        <w:tc>
+          <w:tcPr>
+            <w:tcW w:w="2235" w:type="dxa"/>
+          </w:tcPr>
+          <w:p>
+            <w:pPr>
+              <w:rPr>
+                <w:sz w:val="26"/>
+                <w:szCs w:val="26"/>
+              </w:rPr>
+            </w:pPr>
+            <w:r>
+              <w:rPr>
+                <w:sz w:val="26"/>
+                <w:szCs w:val="26"/>
+              </w:rPr>
+              <w:t xml:space="preserve">See </w:t>
+            </w:r>
+            <w:proofErr w:type="spellStart"/>
+            <w:r>
+              <w:rPr>
+                <w:sz w:val="26"/>
+                <w:szCs w:val="26"/>
+              </w:rPr>
+              <w:t>also</w:t>
+            </w:r>
+            <w:proofErr w:type="spellEnd"/>
+          </w:p>
+        </w:tc>
+        <w:tc>
+          <w:tcPr>
+            <w:tcW w:w="6780" w:type="dxa"/>
+          </w:tcPr>
+          <w:p>
+            <w:pPr>
+              <w:rPr>
+                <w:sz w:val="26"/>
+                <w:szCs w:val="26"/>
+                <w:lang w:val="en-US"/>
+              </w:rPr>
+            </w:pPr>
+            <w:r>
+              <w:rPr>
+                <w:sz w:val="26"/>
+                <w:szCs w:val="26"/>
+                <w:lang w:val="en-US"/>
+              </w:rPr>
+              <w:t xml:space="preserve">List of materials properties, Wikipedia: </w:t>
+            </w:r>
+            <w:hyperlink r:id="rId42" w:history="1">
+              <w:r>
+                <w:rPr>
+                  <w:rStyle w:val="Hyperlink"/>
+                  <w:sz w:val="26"/>
+                  <w:szCs w:val="26"/>
+                  <w:lang w:val="en-US"/>
+                </w:rPr>
+                <w:t>https://en.wikipedia.org/wiki/List_of_materials_properties</w:t>
+              </w:r>
+            </w:hyperlink>
+            <w:r>
+              <w:rPr>
+                <w:sz w:val="26"/>
+                <w:szCs w:val="26"/>
+                <w:lang w:val="en-US"/>
+              </w:rPr>
+              <w:t xml:space="preserve"> </w:t>
+            </w:r>
+          </w:p>
+          <w:p>
+            <w:pPr>
+              <w:rPr>
+                <w:sz w:val="26"/>
+                <w:szCs w:val="26"/>
+                <w:lang w:val="en-US"/>
+              </w:rPr>
+            </w:pPr>
+          </w:p>
+          <w:p>
+            <w:pPr>
+              <w:rPr>
+                <w:sz w:val="26"/>
+                <w:szCs w:val="26"/>
+                <w:lang w:val="en-US"/>
+              </w:rPr>
+            </w:pPr>
+            <w:r>
+              <w:rPr>
+                <w:sz w:val="26"/>
+                <w:szCs w:val="26"/>
+                <w:lang w:val="en-US"/>
+              </w:rPr>
+              <w:t xml:space="preserve">Open-Source Universal Test Machine (2019) CNC Kitchen </w:t>
+            </w:r>
+            <w:proofErr w:type="spellStart"/>
+            <w:r>
+              <w:rPr>
+                <w:sz w:val="26"/>
+                <w:szCs w:val="26"/>
+                <w:lang w:val="en-US"/>
+              </w:rPr>
+              <w:t>Youtube</w:t>
+            </w:r>
+            <w:proofErr w:type="spellEnd"/>
+            <w:r>
+              <w:rPr>
+                <w:sz w:val="26"/>
+                <w:szCs w:val="26"/>
+                <w:lang w:val="en-US"/>
+              </w:rPr>
+              <w:t xml:space="preserve">: </w:t>
+            </w:r>
+            <w:hyperlink r:id="rId43" w:history="1">
+              <w:r>
+                <w:rPr>
+                  <w:rStyle w:val="Hyperlink"/>
+                  <w:sz w:val="26"/>
+                  <w:szCs w:val="26"/>
+                  <w:lang w:val="en-US"/>
+                </w:rPr>
+                <w:t>https://youtu.be/uvn-J8CbtzM</w:t>
+              </w:r>
+            </w:hyperlink>
+            <w:r>
+              <w:rPr>
+                <w:sz w:val="26"/>
+                <w:szCs w:val="26"/>
+                <w:lang w:val="en-US"/>
+              </w:rPr>
+              <w:t xml:space="preserve"> </w:t>
+            </w:r>
+          </w:p>
+        </w:tc>
+      </w:tr>
+      <w:tr>
+        <w:tc>
+          <w:tcPr>
+            <w:tcW w:w="2235" w:type="dxa"/>
+          </w:tcPr>
+          <w:p>
+            <w:pPr>
+              <w:rPr>
+                <w:sz w:val="26"/>
+                <w:szCs w:val="26"/>
+              </w:rPr>
+            </w:pPr>
+            <w:proofErr w:type="spellStart"/>
+            <w:r>
+              <w:rPr>
+                <w:sz w:val="26"/>
+                <w:szCs w:val="26"/>
+              </w:rPr>
+              <w:t>Ideas</w:t>
+            </w:r>
+            <w:proofErr w:type="spellEnd"/>
+            <w:r>
+              <w:rPr>
+                <w:sz w:val="26"/>
+                <w:szCs w:val="26"/>
+              </w:rPr>
+              <w:t xml:space="preserve"> </w:t>
+            </w:r>
+            <w:proofErr w:type="spellStart"/>
+            <w:r>
+              <w:rPr>
+                <w:sz w:val="26"/>
+                <w:szCs w:val="26"/>
+              </w:rPr>
+              <w:t>for</w:t>
+            </w:r>
+            <w:proofErr w:type="spellEnd"/>
+            <w:r>
+              <w:rPr>
+                <w:sz w:val="26"/>
+                <w:szCs w:val="26"/>
+              </w:rPr>
+              <w:t xml:space="preserve"> image</w:t>
+            </w:r>
+          </w:p>
+        </w:tc>
+        <w:tc>
+          <w:tcPr>
+            <w:tcW w:w="6780" w:type="dxa"/>
+          </w:tcPr>
+          <w:p>
+            <w:pPr>
+              <w:rPr>
+                <w:sz w:val="26"/>
+                <w:szCs w:val="26"/>
+              </w:rPr>
+            </w:pPr>
+            <w:proofErr w:type="gramStart"/>
+            <w:r>
+              <w:rPr>
+                <w:sz w:val="26"/>
+                <w:szCs w:val="26"/>
+              </w:rPr>
+              <w:t>material_property.</w:t>
+            </w:r>
+            <w:r>
+              <w:rPr>
+                <w:sz w:val="26"/>
+                <w:szCs w:val="26"/>
+              </w:rPr>
+              <w:t>jpg</w:t>
+            </w:r>
+            <w:proofErr w:type="gramEnd"/>
           </w:p>
         </w:tc>
       </w:tr>
@@ -42311,7 +45068,7 @@
                 <w:szCs w:val="26"/>
                 <w:lang w:val="en-US"/>
               </w:rPr>
-              <w:t xml:space="preserve">What is a material property? </w:t>
+              <w:t xml:space="preserve">What is a material experience? </w:t>
             </w:r>
           </w:p>
         </w:tc>
@@ -42372,39 +45129,25 @@
               <w:rPr>
                 <w:sz w:val="26"/>
                 <w:szCs w:val="26"/>
-              </w:rPr>
-            </w:pPr>
-            <w:proofErr w:type="spellStart"/>
-            <w:r>
-              <w:rPr>
-                <w:sz w:val="26"/>
-                <w:szCs w:val="26"/>
-              </w:rPr>
-              <w:t>Develop</w:t>
-            </w:r>
-            <w:proofErr w:type="spellEnd"/>
-            <w:r>
-              <w:rPr>
-                <w:sz w:val="26"/>
-                <w:szCs w:val="26"/>
-              </w:rPr>
-              <w:t xml:space="preserve"> a shared </w:t>
-            </w:r>
-            <w:proofErr w:type="spellStart"/>
-            <w:r>
-              <w:rPr>
-                <w:sz w:val="26"/>
-                <w:szCs w:val="26"/>
-              </w:rPr>
-              <w:t>vocabulary</w:t>
-            </w:r>
-            <w:proofErr w:type="spellEnd"/>
-            <w:r>
-              <w:rPr>
-                <w:sz w:val="26"/>
-                <w:szCs w:val="26"/>
-              </w:rPr>
-              <w:t xml:space="preserve"> (wij cureren woorden, opdracht is om hier voorbeelden bij te noemen zoeken, (noem een minimale en maximale &gt; kijk in database die bij eindrapport minor staat) </w:t>
+                <w:lang w:val="en-US"/>
+              </w:rPr>
+            </w:pPr>
+          </w:p>
+          <w:p>
+            <w:pPr>
+              <w:rPr>
+                <w:sz w:val="26"/>
+                <w:szCs w:val="26"/>
+                <w:lang w:val="en-US"/>
+              </w:rPr>
+            </w:pPr>
+            <w:r>
+              <w:rPr>
+                <w:sz w:val="26"/>
+                <w:szCs w:val="26"/>
+                <w:lang w:val="en-US"/>
+              </w:rPr>
+              <w:t>Source: material driven design method</w:t>
             </w:r>
           </w:p>
         </w:tc>
@@ -42602,16 +45345,39 @@
               <w:rPr>
                 <w:sz w:val="26"/>
                 <w:szCs w:val="26"/>
-                <w:lang w:val="en-US"/>
-              </w:rPr>
-            </w:pPr>
-            <w:r>
-              <w:rPr>
-                <w:sz w:val="26"/>
-                <w:szCs w:val="26"/>
-                <w:lang w:val="en-US"/>
-              </w:rPr>
-              <w:t xml:space="preserve">What is a material experience? </w:t>
+              </w:rPr>
+            </w:pPr>
+            <w:proofErr w:type="spellStart"/>
+            <w:r>
+              <w:rPr>
+                <w:sz w:val="26"/>
+                <w:szCs w:val="26"/>
+              </w:rPr>
+              <w:t>Material</w:t>
+            </w:r>
+            <w:proofErr w:type="spellEnd"/>
+            <w:r>
+              <w:rPr>
+                <w:sz w:val="26"/>
+                <w:szCs w:val="26"/>
+              </w:rPr>
+              <w:t xml:space="preserve"> </w:t>
+            </w:r>
+            <w:proofErr w:type="spellStart"/>
+            <w:r>
+              <w:rPr>
+                <w:sz w:val="26"/>
+                <w:szCs w:val="26"/>
+              </w:rPr>
+              <w:t>Objects</w:t>
+            </w:r>
+            <w:proofErr w:type="spellEnd"/>
+            <w:r>
+              <w:rPr>
+                <w:sz w:val="26"/>
+                <w:szCs w:val="26"/>
+              </w:rPr>
+              <w:t xml:space="preserve"> </w:t>
             </w:r>
           </w:p>
         </w:tc>
@@ -42655,1160 +45421,8 @@
               <w:rPr>
                 <w:sz w:val="26"/>
                 <w:szCs w:val="26"/>
-                <w:lang w:val="en-US"/>
-              </w:rPr>
-            </w:pPr>
-            <w:r>
-              <w:rPr>
-                <w:sz w:val="26"/>
-                <w:szCs w:val="26"/>
-                <w:lang w:val="en-US"/>
-              </w:rPr>
-              <w:t>[±30 words, may be extended with an example]</w:t>
-            </w:r>
-          </w:p>
-          <w:p>
-            <w:pPr>
-              <w:rPr>
-                <w:sz w:val="26"/>
-                <w:szCs w:val="26"/>
-                <w:lang w:val="en-US"/>
-              </w:rPr>
-            </w:pPr>
-          </w:p>
-          <w:p>
-            <w:pPr>
-              <w:rPr>
-                <w:sz w:val="26"/>
-                <w:szCs w:val="26"/>
-                <w:lang w:val="en-US"/>
-              </w:rPr>
-            </w:pPr>
-            <w:r>
-              <w:rPr>
-                <w:sz w:val="26"/>
-                <w:szCs w:val="26"/>
-                <w:lang w:val="en-US"/>
-              </w:rPr>
-              <w:t>Source: material driven design method</w:t>
-            </w:r>
-          </w:p>
-        </w:tc>
-      </w:tr>
-      <w:tr>
-        <w:tc>
-          <w:tcPr>
-            <w:tcW w:w="2235" w:type="dxa"/>
-          </w:tcPr>
-          <w:p>
-            <w:pPr>
-              <w:rPr>
-                <w:sz w:val="26"/>
-                <w:szCs w:val="26"/>
-              </w:rPr>
-            </w:pPr>
-            <w:proofErr w:type="spellStart"/>
-            <w:proofErr w:type="gramStart"/>
-            <w:r>
-              <w:rPr>
-                <w:sz w:val="26"/>
-                <w:szCs w:val="26"/>
-              </w:rPr>
-              <w:t>tasks</w:t>
-            </w:r>
-            <w:proofErr w:type="spellEnd"/>
-            <w:proofErr w:type="gramEnd"/>
-          </w:p>
-        </w:tc>
-        <w:tc>
-          <w:tcPr>
-            <w:tcW w:w="6780" w:type="dxa"/>
-          </w:tcPr>
-          <w:p>
-            <w:pPr>
-              <w:rPr>
-                <w:sz w:val="26"/>
-                <w:szCs w:val="26"/>
-              </w:rPr>
-            </w:pPr>
-          </w:p>
-        </w:tc>
-      </w:tr>
-      <w:tr>
-        <w:tc>
-          <w:tcPr>
-            <w:tcW w:w="2235" w:type="dxa"/>
-          </w:tcPr>
-          <w:p>
-            <w:pPr>
-              <w:rPr>
-                <w:sz w:val="26"/>
-                <w:szCs w:val="26"/>
-                <w:lang w:val="en-US"/>
-              </w:rPr>
-            </w:pPr>
-            <w:r>
-              <w:rPr>
-                <w:sz w:val="26"/>
-                <w:szCs w:val="26"/>
-                <w:lang w:val="en-US"/>
-              </w:rPr>
-              <w:t>when/why/note/output/next</w:t>
-            </w:r>
-          </w:p>
-        </w:tc>
-        <w:tc>
-          <w:tcPr>
-            <w:tcW w:w="6780" w:type="dxa"/>
-          </w:tcPr>
-          <w:p>
-            <w:pPr>
-              <w:rPr>
-                <w:sz w:val="26"/>
-                <w:szCs w:val="26"/>
-                <w:lang w:val="en-US"/>
-              </w:rPr>
-            </w:pPr>
-          </w:p>
-        </w:tc>
-      </w:tr>
-      <w:tr>
-        <w:tc>
-          <w:tcPr>
-            <w:tcW w:w="2235" w:type="dxa"/>
-          </w:tcPr>
-          <w:p>
-            <w:pPr>
-              <w:rPr>
-                <w:sz w:val="26"/>
-                <w:szCs w:val="26"/>
-              </w:rPr>
-            </w:pPr>
-            <w:proofErr w:type="spellStart"/>
-            <w:r>
-              <w:rPr>
-                <w:sz w:val="26"/>
-                <w:szCs w:val="26"/>
-              </w:rPr>
-              <w:t>Ideas</w:t>
-            </w:r>
-            <w:proofErr w:type="spellEnd"/>
-            <w:r>
-              <w:rPr>
-                <w:sz w:val="26"/>
-                <w:szCs w:val="26"/>
-              </w:rPr>
-              <w:t xml:space="preserve"> </w:t>
-            </w:r>
-            <w:proofErr w:type="spellStart"/>
-            <w:r>
-              <w:rPr>
-                <w:sz w:val="26"/>
-                <w:szCs w:val="26"/>
-              </w:rPr>
-              <w:t>for</w:t>
-            </w:r>
-            <w:proofErr w:type="spellEnd"/>
-            <w:r>
-              <w:rPr>
-                <w:sz w:val="26"/>
-                <w:szCs w:val="26"/>
-              </w:rPr>
-              <w:t xml:space="preserve"> image</w:t>
-            </w:r>
-          </w:p>
-        </w:tc>
-        <w:tc>
-          <w:tcPr>
-            <w:tcW w:w="6780" w:type="dxa"/>
-          </w:tcPr>
-          <w:p>
-            <w:pPr>
-              <w:rPr>
-                <w:sz w:val="26"/>
-                <w:szCs w:val="26"/>
-              </w:rPr>
-            </w:pPr>
-          </w:p>
-        </w:tc>
-      </w:tr>
-    </w:tbl>
-    <w:p>
-      <w:pPr>
-        <w:rPr>
-          <w:sz w:val="26"/>
-          <w:szCs w:val="26"/>
-        </w:rPr>
-      </w:pPr>
-    </w:p>
-    <w:tbl>
-      <w:tblPr>
-        <w:tblStyle w:val="TableGrid"/>
-        <w:tblW w:w="0" w:type="auto"/>
-        <w:tblLook w:val="06A0" w:firstRow="1" w:lastRow="0" w:firstColumn="1" w:lastColumn="0" w:noHBand="1" w:noVBand="1"/>
-      </w:tblPr>
-      <w:tblGrid>
-        <w:gridCol w:w="3324"/>
-        <w:gridCol w:w="5692"/>
-      </w:tblGrid>
-      <w:tr>
-        <w:tc>
-          <w:tcPr>
-            <w:tcW w:w="2235" w:type="dxa"/>
-            <w:shd w:val="clear" w:color="auto" w:fill="AEAAAA" w:themeFill="background2" w:themeFillShade="BF"/>
-          </w:tcPr>
-          <w:p>
-            <w:pPr>
-              <w:rPr>
-                <w:sz w:val="26"/>
-                <w:szCs w:val="26"/>
-              </w:rPr>
-            </w:pPr>
-            <w:proofErr w:type="spellStart"/>
-            <w:proofErr w:type="gramStart"/>
-            <w:r>
-              <w:rPr>
-                <w:sz w:val="26"/>
-                <w:szCs w:val="26"/>
-              </w:rPr>
-              <w:t>title</w:t>
-            </w:r>
-            <w:proofErr w:type="spellEnd"/>
-            <w:proofErr w:type="gramEnd"/>
-          </w:p>
-        </w:tc>
-        <w:tc>
-          <w:tcPr>
-            <w:tcW w:w="6780" w:type="dxa"/>
-            <w:shd w:val="clear" w:color="auto" w:fill="AEAAAA" w:themeFill="background2" w:themeFillShade="BF"/>
-          </w:tcPr>
-          <w:p>
-            <w:pPr>
-              <w:spacing w:line="259" w:lineRule="auto"/>
-              <w:rPr>
-                <w:sz w:val="26"/>
-                <w:szCs w:val="26"/>
-              </w:rPr>
-            </w:pPr>
-            <w:proofErr w:type="spellStart"/>
-            <w:r>
-              <w:rPr>
-                <w:sz w:val="26"/>
-                <w:szCs w:val="26"/>
-              </w:rPr>
-              <w:t>Material</w:t>
-            </w:r>
-            <w:proofErr w:type="spellEnd"/>
-            <w:r>
-              <w:rPr>
-                <w:sz w:val="26"/>
-                <w:szCs w:val="26"/>
-              </w:rPr>
-              <w:t xml:space="preserve"> </w:t>
-            </w:r>
-            <w:proofErr w:type="spellStart"/>
-            <w:r>
-              <w:rPr>
-                <w:sz w:val="26"/>
-                <w:szCs w:val="26"/>
-              </w:rPr>
-              <w:t>Objects</w:t>
-            </w:r>
-            <w:proofErr w:type="spellEnd"/>
-            <w:r>
-              <w:rPr>
-                <w:sz w:val="26"/>
-                <w:szCs w:val="26"/>
-              </w:rPr>
-              <w:t xml:space="preserve"> </w:t>
-            </w:r>
-          </w:p>
-        </w:tc>
-      </w:tr>
-      <w:tr>
-        <w:tc>
-          <w:tcPr>
-            <w:tcW w:w="2235" w:type="dxa"/>
-          </w:tcPr>
-          <w:p>
-            <w:pPr>
-              <w:rPr>
-                <w:sz w:val="26"/>
-                <w:szCs w:val="26"/>
-              </w:rPr>
-            </w:pPr>
-            <w:r>
-              <w:rPr>
-                <w:sz w:val="26"/>
-                <w:szCs w:val="26"/>
-              </w:rPr>
-              <w:t xml:space="preserve">Short </w:t>
-            </w:r>
-            <w:proofErr w:type="spellStart"/>
-            <w:r>
-              <w:rPr>
-                <w:sz w:val="26"/>
-                <w:szCs w:val="26"/>
-              </w:rPr>
-              <w:t>description</w:t>
-            </w:r>
-            <w:proofErr w:type="spellEnd"/>
-          </w:p>
-        </w:tc>
-        <w:tc>
-          <w:tcPr>
-            <w:tcW w:w="6780" w:type="dxa"/>
-          </w:tcPr>
-          <w:p>
-            <w:pPr>
-              <w:rPr>
-                <w:sz w:val="26"/>
-                <w:szCs w:val="26"/>
-              </w:rPr>
-            </w:pPr>
-          </w:p>
-        </w:tc>
-      </w:tr>
-      <w:tr>
-        <w:tc>
-          <w:tcPr>
-            <w:tcW w:w="2235" w:type="dxa"/>
-          </w:tcPr>
-          <w:p>
-            <w:pPr>
-              <w:rPr>
-                <w:sz w:val="26"/>
-                <w:szCs w:val="26"/>
-              </w:rPr>
-            </w:pPr>
-            <w:proofErr w:type="spellStart"/>
-            <w:proofErr w:type="gramStart"/>
-            <w:r>
-              <w:rPr>
-                <w:sz w:val="26"/>
-                <w:szCs w:val="26"/>
-              </w:rPr>
-              <w:t>tasks</w:t>
-            </w:r>
-            <w:proofErr w:type="spellEnd"/>
-            <w:proofErr w:type="gramEnd"/>
-          </w:p>
-        </w:tc>
-        <w:tc>
-          <w:tcPr>
-            <w:tcW w:w="6780" w:type="dxa"/>
-          </w:tcPr>
-          <w:p>
-            <w:pPr>
-              <w:rPr>
-                <w:sz w:val="26"/>
-                <w:szCs w:val="26"/>
-              </w:rPr>
-            </w:pPr>
-          </w:p>
-        </w:tc>
-      </w:tr>
-      <w:tr>
-        <w:tc>
-          <w:tcPr>
-            <w:tcW w:w="2235" w:type="dxa"/>
-          </w:tcPr>
-          <w:p>
-            <w:pPr>
-              <w:rPr>
-                <w:sz w:val="26"/>
-                <w:szCs w:val="26"/>
-                <w:lang w:val="en-US"/>
-              </w:rPr>
-            </w:pPr>
-            <w:r>
-              <w:rPr>
-                <w:sz w:val="26"/>
-                <w:szCs w:val="26"/>
-                <w:lang w:val="en-US"/>
-              </w:rPr>
-              <w:t>when/why/note/output/next</w:t>
-            </w:r>
-          </w:p>
-        </w:tc>
-        <w:tc>
-          <w:tcPr>
-            <w:tcW w:w="6780" w:type="dxa"/>
-          </w:tcPr>
-          <w:p>
-            <w:pPr>
-              <w:rPr>
-                <w:sz w:val="26"/>
-                <w:szCs w:val="26"/>
-                <w:lang w:val="en-US"/>
-              </w:rPr>
-            </w:pPr>
-          </w:p>
-        </w:tc>
-      </w:tr>
-      <w:tr>
-        <w:tc>
-          <w:tcPr>
-            <w:tcW w:w="2235" w:type="dxa"/>
-          </w:tcPr>
-          <w:p>
-            <w:pPr>
-              <w:rPr>
-                <w:sz w:val="26"/>
-                <w:szCs w:val="26"/>
-              </w:rPr>
-            </w:pPr>
-            <w:proofErr w:type="spellStart"/>
-            <w:r>
-              <w:rPr>
-                <w:sz w:val="26"/>
-                <w:szCs w:val="26"/>
-              </w:rPr>
-              <w:t>Ideas</w:t>
-            </w:r>
-            <w:proofErr w:type="spellEnd"/>
-            <w:r>
-              <w:rPr>
-                <w:sz w:val="26"/>
-                <w:szCs w:val="26"/>
-              </w:rPr>
-              <w:t xml:space="preserve"> </w:t>
-            </w:r>
-            <w:proofErr w:type="spellStart"/>
-            <w:r>
-              <w:rPr>
-                <w:sz w:val="26"/>
-                <w:szCs w:val="26"/>
-              </w:rPr>
-              <w:t>for</w:t>
-            </w:r>
-            <w:proofErr w:type="spellEnd"/>
-            <w:r>
-              <w:rPr>
-                <w:sz w:val="26"/>
-                <w:szCs w:val="26"/>
-              </w:rPr>
-              <w:t xml:space="preserve"> image</w:t>
-            </w:r>
-          </w:p>
-        </w:tc>
-        <w:tc>
-          <w:tcPr>
-            <w:tcW w:w="6780" w:type="dxa"/>
-          </w:tcPr>
-          <w:p>
-            <w:pPr>
-              <w:rPr>
-                <w:sz w:val="26"/>
-                <w:szCs w:val="26"/>
-              </w:rPr>
-            </w:pPr>
-          </w:p>
-        </w:tc>
-      </w:tr>
-    </w:tbl>
-    <w:p>
-      <w:pPr>
-        <w:rPr>
-          <w:sz w:val="26"/>
-          <w:szCs w:val="26"/>
-        </w:rPr>
-      </w:pPr>
-    </w:p>
-    <w:tbl>
-      <w:tblPr>
-        <w:tblStyle w:val="TableGrid"/>
-        <w:tblW w:w="0" w:type="auto"/>
-        <w:tblLook w:val="06A0" w:firstRow="1" w:lastRow="0" w:firstColumn="1" w:lastColumn="0" w:noHBand="1" w:noVBand="1"/>
-      </w:tblPr>
-      <w:tblGrid>
-        <w:gridCol w:w="3324"/>
-        <w:gridCol w:w="5692"/>
-      </w:tblGrid>
-      <w:tr>
-        <w:tc>
-          <w:tcPr>
-            <w:tcW w:w="2235" w:type="dxa"/>
-            <w:shd w:val="clear" w:color="auto" w:fill="AEAAAA" w:themeFill="background2" w:themeFillShade="BF"/>
-          </w:tcPr>
-          <w:p>
-            <w:pPr>
-              <w:rPr>
-                <w:sz w:val="26"/>
-                <w:szCs w:val="26"/>
-              </w:rPr>
-            </w:pPr>
-            <w:proofErr w:type="spellStart"/>
-            <w:proofErr w:type="gramStart"/>
-            <w:r>
-              <w:rPr>
-                <w:sz w:val="26"/>
-                <w:szCs w:val="26"/>
-              </w:rPr>
-              <w:lastRenderedPageBreak/>
-              <w:t>title</w:t>
-            </w:r>
-            <w:proofErr w:type="spellEnd"/>
-            <w:proofErr w:type="gramEnd"/>
-          </w:p>
-        </w:tc>
-        <w:tc>
-          <w:tcPr>
-            <w:tcW w:w="6780" w:type="dxa"/>
-            <w:shd w:val="clear" w:color="auto" w:fill="AEAAAA" w:themeFill="background2" w:themeFillShade="BF"/>
-          </w:tcPr>
-          <w:p>
-            <w:pPr>
-              <w:rPr>
-                <w:sz w:val="26"/>
-                <w:szCs w:val="26"/>
-              </w:rPr>
-            </w:pPr>
-            <w:r>
-              <w:rPr>
-                <w:sz w:val="26"/>
-                <w:szCs w:val="26"/>
-              </w:rPr>
-              <w:t>Mono-</w:t>
-            </w:r>
-            <w:proofErr w:type="spellStart"/>
-            <w:r>
-              <w:rPr>
-                <w:sz w:val="26"/>
-                <w:szCs w:val="26"/>
-              </w:rPr>
-              <w:t>material</w:t>
-            </w:r>
-            <w:proofErr w:type="spellEnd"/>
-            <w:r>
-              <w:rPr>
-                <w:sz w:val="26"/>
-                <w:szCs w:val="26"/>
-              </w:rPr>
-              <w:t xml:space="preserve"> </w:t>
-            </w:r>
-            <w:proofErr w:type="spellStart"/>
-            <w:r>
-              <w:rPr>
-                <w:sz w:val="26"/>
-                <w:szCs w:val="26"/>
-              </w:rPr>
-              <w:t>connections</w:t>
-            </w:r>
-            <w:proofErr w:type="spellEnd"/>
-          </w:p>
-        </w:tc>
-      </w:tr>
-      <w:tr>
-        <w:tc>
-          <w:tcPr>
-            <w:tcW w:w="2235" w:type="dxa"/>
-          </w:tcPr>
-          <w:p>
-            <w:pPr>
-              <w:rPr>
-                <w:sz w:val="26"/>
-                <w:szCs w:val="26"/>
-              </w:rPr>
-            </w:pPr>
-            <w:r>
-              <w:rPr>
-                <w:sz w:val="26"/>
-                <w:szCs w:val="26"/>
-              </w:rPr>
-              <w:t xml:space="preserve">Short </w:t>
-            </w:r>
-            <w:proofErr w:type="spellStart"/>
-            <w:r>
-              <w:rPr>
-                <w:sz w:val="26"/>
-                <w:szCs w:val="26"/>
-              </w:rPr>
-              <w:t>description</w:t>
-            </w:r>
-            <w:proofErr w:type="spellEnd"/>
-          </w:p>
-        </w:tc>
-        <w:tc>
-          <w:tcPr>
-            <w:tcW w:w="6780" w:type="dxa"/>
-          </w:tcPr>
-          <w:p>
-            <w:pPr>
-              <w:rPr>
-                <w:sz w:val="26"/>
-                <w:szCs w:val="26"/>
-                <w:lang w:val="en-US"/>
-              </w:rPr>
-            </w:pPr>
-            <w:r>
-              <w:rPr>
-                <w:sz w:val="26"/>
-                <w:szCs w:val="26"/>
-                <w:lang w:val="en-US"/>
-              </w:rPr>
-              <w:t>[±30 words, may be extended with an example]</w:t>
-            </w:r>
-          </w:p>
-        </w:tc>
-      </w:tr>
-      <w:tr>
-        <w:tc>
-          <w:tcPr>
-            <w:tcW w:w="2235" w:type="dxa"/>
-          </w:tcPr>
-          <w:p>
-            <w:pPr>
-              <w:rPr>
-                <w:sz w:val="26"/>
-                <w:szCs w:val="26"/>
-              </w:rPr>
-            </w:pPr>
-            <w:proofErr w:type="spellStart"/>
-            <w:proofErr w:type="gramStart"/>
-            <w:r>
-              <w:rPr>
-                <w:sz w:val="26"/>
-                <w:szCs w:val="26"/>
-              </w:rPr>
-              <w:t>tasks</w:t>
-            </w:r>
-            <w:proofErr w:type="spellEnd"/>
-            <w:proofErr w:type="gramEnd"/>
-          </w:p>
-        </w:tc>
-        <w:tc>
-          <w:tcPr>
-            <w:tcW w:w="6780" w:type="dxa"/>
-          </w:tcPr>
-          <w:p>
-            <w:pPr>
-              <w:rPr>
-                <w:sz w:val="26"/>
-                <w:szCs w:val="26"/>
-              </w:rPr>
-            </w:pPr>
-          </w:p>
-        </w:tc>
-      </w:tr>
-      <w:tr>
-        <w:tc>
-          <w:tcPr>
-            <w:tcW w:w="2235" w:type="dxa"/>
-          </w:tcPr>
-          <w:p>
-            <w:pPr>
-              <w:rPr>
-                <w:sz w:val="26"/>
-                <w:szCs w:val="26"/>
-                <w:lang w:val="en-US"/>
-              </w:rPr>
-            </w:pPr>
-            <w:r>
-              <w:rPr>
-                <w:sz w:val="26"/>
-                <w:szCs w:val="26"/>
-                <w:lang w:val="en-US"/>
-              </w:rPr>
-              <w:t>when/why/note/output/next</w:t>
-            </w:r>
-          </w:p>
-        </w:tc>
-        <w:tc>
-          <w:tcPr>
-            <w:tcW w:w="6780" w:type="dxa"/>
-          </w:tcPr>
-          <w:p>
-            <w:pPr>
-              <w:rPr>
-                <w:sz w:val="26"/>
-                <w:szCs w:val="26"/>
-                <w:lang w:val="en-US"/>
-              </w:rPr>
-            </w:pPr>
-          </w:p>
-        </w:tc>
-      </w:tr>
-      <w:tr>
-        <w:tc>
-          <w:tcPr>
-            <w:tcW w:w="2235" w:type="dxa"/>
-          </w:tcPr>
-          <w:p>
-            <w:pPr>
-              <w:rPr>
-                <w:sz w:val="26"/>
-                <w:szCs w:val="26"/>
-              </w:rPr>
-            </w:pPr>
-            <w:proofErr w:type="spellStart"/>
-            <w:r>
-              <w:rPr>
-                <w:sz w:val="26"/>
-                <w:szCs w:val="26"/>
-              </w:rPr>
-              <w:t>Ideas</w:t>
-            </w:r>
-            <w:proofErr w:type="spellEnd"/>
-            <w:r>
-              <w:rPr>
-                <w:sz w:val="26"/>
-                <w:szCs w:val="26"/>
-              </w:rPr>
-              <w:t xml:space="preserve"> </w:t>
-            </w:r>
-            <w:proofErr w:type="spellStart"/>
-            <w:r>
-              <w:rPr>
-                <w:sz w:val="26"/>
-                <w:szCs w:val="26"/>
-              </w:rPr>
-              <w:t>for</w:t>
-            </w:r>
-            <w:proofErr w:type="spellEnd"/>
-            <w:r>
-              <w:rPr>
-                <w:sz w:val="26"/>
-                <w:szCs w:val="26"/>
-              </w:rPr>
-              <w:t xml:space="preserve"> image</w:t>
-            </w:r>
-          </w:p>
-        </w:tc>
-        <w:tc>
-          <w:tcPr>
-            <w:tcW w:w="6780" w:type="dxa"/>
-          </w:tcPr>
-          <w:p>
-            <w:pPr>
-              <w:rPr>
-                <w:sz w:val="26"/>
-                <w:szCs w:val="26"/>
-              </w:rPr>
-            </w:pPr>
-          </w:p>
-        </w:tc>
-      </w:tr>
-    </w:tbl>
-    <w:p>
-      <w:pPr>
-        <w:rPr>
-          <w:sz w:val="26"/>
-          <w:szCs w:val="26"/>
-        </w:rPr>
-      </w:pPr>
-    </w:p>
-    <w:tbl>
-      <w:tblPr>
-        <w:tblStyle w:val="TableGrid"/>
-        <w:tblW w:w="0" w:type="auto"/>
-        <w:tblLook w:val="06A0" w:firstRow="1" w:lastRow="0" w:firstColumn="1" w:lastColumn="0" w:noHBand="1" w:noVBand="1"/>
-      </w:tblPr>
-      <w:tblGrid>
-        <w:gridCol w:w="3324"/>
-        <w:gridCol w:w="5692"/>
-      </w:tblGrid>
-      <w:tr>
-        <w:tc>
-          <w:tcPr>
-            <w:tcW w:w="2235" w:type="dxa"/>
-          </w:tcPr>
-          <w:p>
-            <w:pPr>
-              <w:rPr>
-                <w:sz w:val="26"/>
-                <w:szCs w:val="26"/>
-              </w:rPr>
-            </w:pPr>
-            <w:proofErr w:type="spellStart"/>
-            <w:proofErr w:type="gramStart"/>
-            <w:r>
-              <w:rPr>
-                <w:sz w:val="26"/>
-                <w:szCs w:val="26"/>
-              </w:rPr>
-              <w:t>title</w:t>
-            </w:r>
-            <w:proofErr w:type="spellEnd"/>
-            <w:proofErr w:type="gramEnd"/>
-          </w:p>
-        </w:tc>
-        <w:tc>
-          <w:tcPr>
-            <w:tcW w:w="6780" w:type="dxa"/>
-          </w:tcPr>
-          <w:p>
-            <w:pPr>
-              <w:rPr>
-                <w:sz w:val="26"/>
-                <w:szCs w:val="26"/>
-              </w:rPr>
-            </w:pPr>
-            <w:r>
-              <w:rPr>
-                <w:sz w:val="26"/>
-                <w:szCs w:val="26"/>
-              </w:rPr>
-              <w:t>Mono-</w:t>
-            </w:r>
-            <w:proofErr w:type="spellStart"/>
-            <w:r>
-              <w:rPr>
-                <w:sz w:val="26"/>
-                <w:szCs w:val="26"/>
-              </w:rPr>
-              <w:t>material</w:t>
-            </w:r>
-            <w:proofErr w:type="spellEnd"/>
-            <w:r>
-              <w:rPr>
-                <w:sz w:val="26"/>
-                <w:szCs w:val="26"/>
-              </w:rPr>
-              <w:t xml:space="preserve"> </w:t>
-            </w:r>
-            <w:proofErr w:type="spellStart"/>
-            <w:r>
-              <w:rPr>
-                <w:sz w:val="26"/>
-                <w:szCs w:val="26"/>
-              </w:rPr>
-              <w:t>connections</w:t>
-            </w:r>
-            <w:proofErr w:type="spellEnd"/>
-          </w:p>
-        </w:tc>
-      </w:tr>
-      <w:tr>
-        <w:tc>
-          <w:tcPr>
-            <w:tcW w:w="2235" w:type="dxa"/>
-          </w:tcPr>
-          <w:p>
-            <w:pPr>
-              <w:rPr>
-                <w:sz w:val="26"/>
-                <w:szCs w:val="26"/>
-              </w:rPr>
-            </w:pPr>
-            <w:r>
-              <w:rPr>
-                <w:sz w:val="26"/>
-                <w:szCs w:val="26"/>
-              </w:rPr>
-              <w:t xml:space="preserve">Short </w:t>
-            </w:r>
-            <w:proofErr w:type="spellStart"/>
-            <w:r>
-              <w:rPr>
-                <w:sz w:val="26"/>
-                <w:szCs w:val="26"/>
-              </w:rPr>
-              <w:t>description</w:t>
-            </w:r>
-            <w:proofErr w:type="spellEnd"/>
-          </w:p>
-        </w:tc>
-        <w:tc>
-          <w:tcPr>
-            <w:tcW w:w="6780" w:type="dxa"/>
-          </w:tcPr>
-          <w:p>
-            <w:pPr>
-              <w:rPr>
-                <w:sz w:val="26"/>
-                <w:szCs w:val="26"/>
-                <w:lang w:val="en-US"/>
-              </w:rPr>
-            </w:pPr>
-            <w:r>
-              <w:rPr>
-                <w:sz w:val="26"/>
-                <w:szCs w:val="26"/>
-                <w:lang w:val="en-US"/>
-              </w:rPr>
-              <w:t>[±30 words, may be extended with an example]</w:t>
-            </w:r>
-          </w:p>
-        </w:tc>
-      </w:tr>
-      <w:tr>
-        <w:tc>
-          <w:tcPr>
-            <w:tcW w:w="2235" w:type="dxa"/>
-          </w:tcPr>
-          <w:p>
-            <w:pPr>
-              <w:rPr>
-                <w:sz w:val="26"/>
-                <w:szCs w:val="26"/>
-              </w:rPr>
-            </w:pPr>
-            <w:proofErr w:type="spellStart"/>
-            <w:proofErr w:type="gramStart"/>
-            <w:r>
-              <w:rPr>
-                <w:sz w:val="26"/>
-                <w:szCs w:val="26"/>
-              </w:rPr>
-              <w:t>tasks</w:t>
-            </w:r>
-            <w:proofErr w:type="spellEnd"/>
-            <w:proofErr w:type="gramEnd"/>
-          </w:p>
-        </w:tc>
-        <w:tc>
-          <w:tcPr>
-            <w:tcW w:w="6780" w:type="dxa"/>
-          </w:tcPr>
-          <w:p>
-            <w:pPr>
-              <w:rPr>
-                <w:sz w:val="26"/>
-                <w:szCs w:val="26"/>
-              </w:rPr>
-            </w:pPr>
-          </w:p>
-        </w:tc>
-      </w:tr>
-      <w:tr>
-        <w:tc>
-          <w:tcPr>
-            <w:tcW w:w="2235" w:type="dxa"/>
-          </w:tcPr>
-          <w:p>
-            <w:pPr>
-              <w:rPr>
-                <w:sz w:val="26"/>
-                <w:szCs w:val="26"/>
-                <w:lang w:val="en-US"/>
-              </w:rPr>
-            </w:pPr>
-            <w:r>
-              <w:rPr>
-                <w:sz w:val="26"/>
-                <w:szCs w:val="26"/>
-                <w:lang w:val="en-US"/>
-              </w:rPr>
-              <w:t>when/why/note/output/next</w:t>
-            </w:r>
-          </w:p>
-        </w:tc>
-        <w:tc>
-          <w:tcPr>
-            <w:tcW w:w="6780" w:type="dxa"/>
-          </w:tcPr>
-          <w:p>
-            <w:pPr>
-              <w:rPr>
-                <w:sz w:val="26"/>
-                <w:szCs w:val="26"/>
-                <w:lang w:val="en-US"/>
-              </w:rPr>
-            </w:pPr>
-          </w:p>
-        </w:tc>
-      </w:tr>
-      <w:tr>
-        <w:tc>
-          <w:tcPr>
-            <w:tcW w:w="2235" w:type="dxa"/>
-          </w:tcPr>
-          <w:p>
-            <w:pPr>
-              <w:rPr>
-                <w:sz w:val="26"/>
-                <w:szCs w:val="26"/>
-              </w:rPr>
-            </w:pPr>
-            <w:proofErr w:type="spellStart"/>
-            <w:r>
-              <w:rPr>
-                <w:sz w:val="26"/>
-                <w:szCs w:val="26"/>
-              </w:rPr>
-              <w:t>Ideas</w:t>
-            </w:r>
-            <w:proofErr w:type="spellEnd"/>
-            <w:r>
-              <w:rPr>
-                <w:sz w:val="26"/>
-                <w:szCs w:val="26"/>
-              </w:rPr>
-              <w:t xml:space="preserve"> </w:t>
-            </w:r>
-            <w:proofErr w:type="spellStart"/>
-            <w:r>
-              <w:rPr>
-                <w:sz w:val="26"/>
-                <w:szCs w:val="26"/>
-              </w:rPr>
-              <w:t>for</w:t>
-            </w:r>
-            <w:proofErr w:type="spellEnd"/>
-            <w:r>
-              <w:rPr>
-                <w:sz w:val="26"/>
-                <w:szCs w:val="26"/>
-              </w:rPr>
-              <w:t xml:space="preserve"> image</w:t>
-            </w:r>
-          </w:p>
-        </w:tc>
-        <w:tc>
-          <w:tcPr>
-            <w:tcW w:w="6780" w:type="dxa"/>
-          </w:tcPr>
-          <w:p>
-            <w:pPr>
-              <w:rPr>
-                <w:sz w:val="26"/>
-                <w:szCs w:val="26"/>
-              </w:rPr>
-            </w:pPr>
-          </w:p>
-        </w:tc>
-      </w:tr>
-    </w:tbl>
-    <w:p>
-      <w:pPr>
-        <w:rPr>
-          <w:sz w:val="26"/>
-          <w:szCs w:val="26"/>
-        </w:rPr>
-      </w:pPr>
-    </w:p>
-    <w:tbl>
-      <w:tblPr>
-        <w:tblStyle w:val="TableGrid"/>
-        <w:tblW w:w="0" w:type="auto"/>
-        <w:tblLook w:val="06A0" w:firstRow="1" w:lastRow="0" w:firstColumn="1" w:lastColumn="0" w:noHBand="1" w:noVBand="1"/>
-      </w:tblPr>
-      <w:tblGrid>
-        <w:gridCol w:w="3324"/>
-        <w:gridCol w:w="5692"/>
-      </w:tblGrid>
-      <w:tr>
-        <w:tc>
-          <w:tcPr>
-            <w:tcW w:w="2235" w:type="dxa"/>
-          </w:tcPr>
-          <w:p>
-            <w:pPr>
-              <w:rPr>
-                <w:sz w:val="26"/>
-                <w:szCs w:val="26"/>
-              </w:rPr>
-            </w:pPr>
-            <w:proofErr w:type="spellStart"/>
-            <w:proofErr w:type="gramStart"/>
-            <w:r>
-              <w:rPr>
-                <w:sz w:val="26"/>
-                <w:szCs w:val="26"/>
-              </w:rPr>
-              <w:t>title</w:t>
-            </w:r>
-            <w:proofErr w:type="spellEnd"/>
-            <w:proofErr w:type="gramEnd"/>
-          </w:p>
-        </w:tc>
-        <w:tc>
-          <w:tcPr>
-            <w:tcW w:w="6780" w:type="dxa"/>
-          </w:tcPr>
-          <w:p>
-            <w:pPr>
-              <w:rPr>
-                <w:sz w:val="26"/>
-                <w:szCs w:val="26"/>
-              </w:rPr>
-            </w:pPr>
-            <w:r>
-              <w:rPr>
-                <w:sz w:val="26"/>
-                <w:szCs w:val="26"/>
-              </w:rPr>
-              <w:t>Mono-</w:t>
-            </w:r>
-            <w:proofErr w:type="spellStart"/>
-            <w:r>
-              <w:rPr>
-                <w:sz w:val="26"/>
-                <w:szCs w:val="26"/>
-              </w:rPr>
-              <w:t>material</w:t>
-            </w:r>
-            <w:proofErr w:type="spellEnd"/>
-            <w:r>
-              <w:rPr>
-                <w:sz w:val="26"/>
-                <w:szCs w:val="26"/>
-              </w:rPr>
-              <w:t xml:space="preserve"> </w:t>
-            </w:r>
-            <w:proofErr w:type="spellStart"/>
-            <w:r>
-              <w:rPr>
-                <w:sz w:val="26"/>
-                <w:szCs w:val="26"/>
-              </w:rPr>
-              <w:t>connections</w:t>
-            </w:r>
-            <w:proofErr w:type="spellEnd"/>
-          </w:p>
-        </w:tc>
-      </w:tr>
-      <w:tr>
-        <w:tc>
-          <w:tcPr>
-            <w:tcW w:w="2235" w:type="dxa"/>
-          </w:tcPr>
-          <w:p>
-            <w:pPr>
-              <w:rPr>
-                <w:sz w:val="26"/>
-                <w:szCs w:val="26"/>
-              </w:rPr>
-            </w:pPr>
-            <w:r>
-              <w:rPr>
-                <w:sz w:val="26"/>
-                <w:szCs w:val="26"/>
-              </w:rPr>
-              <w:t xml:space="preserve">Short </w:t>
-            </w:r>
-            <w:proofErr w:type="spellStart"/>
-            <w:r>
-              <w:rPr>
-                <w:sz w:val="26"/>
-                <w:szCs w:val="26"/>
-              </w:rPr>
-              <w:t>description</w:t>
-            </w:r>
-            <w:proofErr w:type="spellEnd"/>
-          </w:p>
-        </w:tc>
-        <w:tc>
-          <w:tcPr>
-            <w:tcW w:w="6780" w:type="dxa"/>
-          </w:tcPr>
-          <w:p>
-            <w:pPr>
-              <w:rPr>
-                <w:sz w:val="26"/>
-                <w:szCs w:val="26"/>
-                <w:lang w:val="en-US"/>
-              </w:rPr>
-            </w:pPr>
-            <w:r>
-              <w:rPr>
-                <w:sz w:val="26"/>
-                <w:szCs w:val="26"/>
-                <w:lang w:val="en-US"/>
-              </w:rPr>
-              <w:t>[±30 words, may be extended with an example]</w:t>
-            </w:r>
+              </w:rPr>
+            </w:pPr>
           </w:p>
         </w:tc>
       </w:tr>
@@ -43960,24 +45574,10 @@
     </w:p>
     <w:p>
       <w:pPr>
-        <w:rPr>
-          <w:rFonts w:asciiTheme="majorHAnsi" w:eastAsiaTheme="majorEastAsia" w:hAnsiTheme="majorHAnsi" w:cstheme="majorBidi"/>
-          <w:color w:val="2F5496" w:themeColor="accent1" w:themeShade="BF"/>
-          <w:sz w:val="48"/>
-          <w:szCs w:val="48"/>
-        </w:rPr>
-      </w:pPr>
-      <w:r>
-        <w:br w:type="page"/>
-      </w:r>
-    </w:p>
-    <w:p>
-      <w:pPr>
         <w:pStyle w:val="Heading2"/>
       </w:pPr>
       <w:bookmarkStart w:id="9" w:name="_Toc85199533"/>
       <w:r>
-        <w:lastRenderedPageBreak/>
         <w:t>Critical Making</w:t>
       </w:r>
       <w:bookmarkEnd w:id="9"/>
@@ -44020,6 +45620,7 @@
           <w:szCs w:val="26"/>
           <w:lang w:val="en-US"/>
         </w:rPr>
+        <w:lastRenderedPageBreak/>
         <w:t xml:space="preserve">Explain </w:t>
       </w:r>
       <w:r>

</xml_diff>